<commit_message>
add backend architecture description
</commit_message>
<xml_diff>
--- a/Report - Ch4.docx
+++ b/Report - Ch4.docx
@@ -4,7 +4,7 @@
   <w:body>
     <w:p>
       <w:pPr>
-        <w:pStyle w:val="Heading1"/>
+        <w:pStyle w:val="1"/>
         <w:numPr>
           <w:ilvl w:val="0"/>
           <w:numId w:val="2"/>
@@ -22,7 +22,7 @@
     </w:p>
     <w:p>
       <w:pPr>
-        <w:pStyle w:val="Heading2"/>
+        <w:pStyle w:val="2"/>
         <w:numPr>
           <w:ilvl w:val="1"/>
           <w:numId w:val="2"/>
@@ -36,18 +36,115 @@
       <w:bookmarkEnd w:id="1"/>
     </w:p>
     <w:p>
-      <w:pPr>
-        <w:pStyle w:val="Heading2"/>
+      <w:r>
+        <w:t xml:space="preserve">For backend, the top layer is Spring Data JPA(Repository). It actually takes the advantage of the JPA specification, including the entity and association mappings, </w:t>
+      </w:r>
+      <w:r>
+        <w:t>the entity lifecycle management, and JPA’s query capabilities.</w:t>
+      </w:r>
+      <w:r>
+        <w:t xml:space="preserve"> Besides, it has extra functions which do not require codes to implement with the repository pattern </w:t>
+      </w:r>
+      <w:r>
+        <w:t>on a higher abstraction level</w:t>
+      </w:r>
+      <w:r>
+        <w:t>. And it also provides the function which help generate MySQL queries automatically based on the method names.</w:t>
+      </w:r>
+    </w:p>
+    <w:p>
+      <w:r>
+        <w:t xml:space="preserve">The third layer is Hibernate, which is </w:t>
+      </w:r>
+      <w:r>
+        <w:t>an object–relational mapping tool for the Java programming language.</w:t>
+      </w:r>
+      <w:r>
+        <w:t xml:space="preserve"> </w:t>
+      </w:r>
+      <w:r>
+        <w:t>It provides a framework for mapping an object-oriented domain model to a relational database. Hibernate handles object–relational impedance mismatch problems by replacing direct, persistent database accesses with high-level object handling functions.</w:t>
+      </w:r>
+    </w:p>
+    <w:p>
+      <w:hyperlink r:id="rId5" w:history="1">
+        <w:r>
+          <w:rPr>
+            <w:rStyle w:val="a3"/>
+          </w:rPr>
+          <w:t>https://en.wikipedia.org/wiki/Hibernate_(framework)</w:t>
+        </w:r>
+      </w:hyperlink>
+      <w:r>
+        <w:t xml:space="preserve"> </w:t>
+      </w:r>
+    </w:p>
+    <w:p>
+      <w:r>
+        <w:t xml:space="preserve">The bottom layer is JDBC( </w:t>
+      </w:r>
+      <w:r>
+        <w:t>Java Database Connectivity</w:t>
+      </w:r>
+      <w:r>
+        <w:t xml:space="preserve"> ). It is just an </w:t>
+      </w:r>
+      <w:proofErr w:type="spellStart"/>
+      <w:r>
+        <w:t>api</w:t>
+      </w:r>
+      <w:proofErr w:type="spellEnd"/>
+      <w:r>
+        <w:t xml:space="preserve"> for Java which defines the way clients access the database. </w:t>
+      </w:r>
+      <w:r>
+        <w:t>The classes and interfaces of JDBC allow the application to send requests made by users to the specified database.</w:t>
+      </w:r>
+      <w:r>
+        <w:t xml:space="preserve"> It can be seen as a bridge between the Java application and relational databases(MySQL)</w:t>
+      </w:r>
+    </w:p>
+    <w:p>
+      <w:hyperlink r:id="rId6" w:history="1">
+        <w:r>
+          <w:rPr>
+            <w:rStyle w:val="a3"/>
+          </w:rPr>
+          <w:t>https://en.wikipedia.org/wiki/Java_Database_Connectivity</w:t>
+        </w:r>
+      </w:hyperlink>
+      <w:r>
+        <w:t xml:space="preserve"> </w:t>
+      </w:r>
+    </w:p>
+    <w:p>
+      <w:hyperlink r:id="rId7" w:history="1">
+        <w:r>
+          <w:rPr>
+            <w:rStyle w:val="a3"/>
+          </w:rPr>
+          <w:t>https://www.geeksforgeeks.org/introduction-to-jdbc/</w:t>
+        </w:r>
+      </w:hyperlink>
+      <w:r>
+        <w:t xml:space="preserve"> </w:t>
+      </w:r>
+    </w:p>
+    <w:p/>
+    <w:p>
+      <w:pPr>
+        <w:pStyle w:val="2"/>
       </w:pPr>
       <w:bookmarkStart w:id="2" w:name="_Toc474312334"/>
       <w:r>
+        <w:lastRenderedPageBreak/>
         <w:t>Product Search and Detail Display</w:t>
       </w:r>
       <w:bookmarkEnd w:id="2"/>
     </w:p>
     <w:p>
       <w:pPr>
-        <w:pStyle w:val="Heading2"/>
+        <w:pStyle w:val="2"/>
       </w:pPr>
       <w:bookmarkStart w:id="3" w:name="_Toc474312335"/>
       <w:r>
@@ -57,7 +154,7 @@
     </w:p>
     <w:p>
       <w:pPr>
-        <w:pStyle w:val="Heading2"/>
+        <w:pStyle w:val="2"/>
       </w:pPr>
       <w:bookmarkStart w:id="4" w:name="_Toc474312336"/>
       <w:r>
@@ -67,7 +164,7 @@
     </w:p>
     <w:p>
       <w:pPr>
-        <w:pStyle w:val="Heading2"/>
+        <w:pStyle w:val="2"/>
       </w:pPr>
       <w:bookmarkStart w:id="5" w:name="_Toc474312337"/>
       <w:r>
@@ -77,7 +174,7 @@
     </w:p>
     <w:p>
       <w:pPr>
-        <w:pStyle w:val="Heading2"/>
+        <w:pStyle w:val="2"/>
       </w:pPr>
       <w:bookmarkStart w:id="6" w:name="_Toc474312338"/>
       <w:r>
@@ -87,7 +184,7 @@
     </w:p>
     <w:p>
       <w:pPr>
-        <w:pStyle w:val="Heading2"/>
+        <w:pStyle w:val="2"/>
       </w:pPr>
       <w:bookmarkStart w:id="7" w:name="_Toc474312339"/>
       <w:r>
@@ -177,13 +274,16 @@
           <w:b/>
           <w:bCs/>
         </w:rPr>
+        <w:t>Why We Choose Spring Boot for the Backend</w:t>
+      </w:r>
+    </w:p>
+    <w:p>
+      <w:r>
+        <w:t xml:space="preserve">In school, we have learned two different programming languages: Python and Java. And we even study Django as backend framework which is based on Python. After </w:t>
+      </w:r>
+      <w:r>
         <w:lastRenderedPageBreak/>
-        <w:t>Why We Choose Spring Boot for the Backend</w:t>
-      </w:r>
-    </w:p>
-    <w:p>
-      <w:r>
-        <w:t>In school, we have learned two different programming languages: Python and Java. And we even study Django as backend framework which is based on Python. After looking through the Internet, we find out Spring Boot is also a good choice for us since it is a server-side Java framework.</w:t>
+        <w:t>looking through the Internet, we find out Spring Boot is also a good choice for us since it is a server-side Java framework.</w:t>
       </w:r>
     </w:p>
     <w:p>
@@ -226,210 +326,209 @@
         </w:rPr>
       </w:pPr>
       <w:r>
+        <w:t>Finally, Spring Boot is also commonly used for batch processing, which involves processing large amounts of data at once. Its support for multiple data sources, job scheduling, and retry capabilities make it an ideal tool for this type of application.</w:t>
+      </w:r>
+    </w:p>
+    <w:p>
+      <w:pPr>
+        <w:rPr>
+          <w:b/>
+          <w:bCs/>
+        </w:rPr>
+      </w:pPr>
+    </w:p>
+    <w:p>
+      <w:pPr>
+        <w:rPr>
+          <w:b/>
+          <w:bCs/>
+        </w:rPr>
+      </w:pPr>
+    </w:p>
+    <w:p>
+      <w:pPr>
+        <w:rPr>
+          <w:b/>
+          <w:bCs/>
+        </w:rPr>
+      </w:pPr>
+    </w:p>
+    <w:p>
+      <w:pPr>
+        <w:rPr>
+          <w:b/>
+          <w:bCs/>
+        </w:rPr>
+      </w:pPr>
+    </w:p>
+    <w:p>
+      <w:pPr>
+        <w:rPr>
+          <w:b/>
+          <w:bCs/>
+        </w:rPr>
+      </w:pPr>
+    </w:p>
+    <w:p>
+      <w:pPr>
+        <w:rPr>
+          <w:b/>
+          <w:bCs/>
+        </w:rPr>
+      </w:pPr>
+    </w:p>
+    <w:p>
+      <w:pPr>
+        <w:rPr>
+          <w:b/>
+          <w:bCs/>
+        </w:rPr>
+      </w:pPr>
+    </w:p>
+    <w:p>
+      <w:pPr>
+        <w:rPr>
+          <w:b/>
+          <w:bCs/>
+        </w:rPr>
+      </w:pPr>
+    </w:p>
+    <w:p>
+      <w:pPr>
+        <w:rPr>
+          <w:b/>
+          <w:bCs/>
+        </w:rPr>
+      </w:pPr>
+    </w:p>
+    <w:p>
+      <w:pPr>
+        <w:rPr>
+          <w:b/>
+          <w:bCs/>
+        </w:rPr>
+      </w:pPr>
+    </w:p>
+    <w:p>
+      <w:pPr>
+        <w:rPr>
+          <w:b/>
+          <w:bCs/>
+        </w:rPr>
+      </w:pPr>
+    </w:p>
+    <w:p>
+      <w:pPr>
+        <w:rPr>
+          <w:b/>
+          <w:bCs/>
+        </w:rPr>
+      </w:pPr>
+    </w:p>
+    <w:p>
+      <w:pPr>
+        <w:rPr>
+          <w:b/>
+          <w:bCs/>
+        </w:rPr>
+      </w:pPr>
+    </w:p>
+    <w:p>
+      <w:pPr>
+        <w:rPr>
+          <w:b/>
+          <w:bCs/>
+        </w:rPr>
+      </w:pPr>
+    </w:p>
+    <w:p>
+      <w:pPr>
+        <w:rPr>
+          <w:b/>
+          <w:bCs/>
+        </w:rPr>
+      </w:pPr>
+    </w:p>
+    <w:p>
+      <w:pPr>
+        <w:rPr>
+          <w:b/>
+          <w:bCs/>
+        </w:rPr>
+      </w:pPr>
+    </w:p>
+    <w:p>
+      <w:pPr>
+        <w:rPr>
+          <w:b/>
+          <w:bCs/>
+        </w:rPr>
+      </w:pPr>
+    </w:p>
+    <w:p>
+      <w:pPr>
+        <w:rPr>
+          <w:b/>
+          <w:bCs/>
+        </w:rPr>
+      </w:pPr>
+    </w:p>
+    <w:p>
+      <w:pPr>
+        <w:rPr>
+          <w:b/>
+          <w:bCs/>
+        </w:rPr>
+      </w:pPr>
+    </w:p>
+    <w:p>
+      <w:pPr>
+        <w:rPr>
+          <w:b/>
+          <w:bCs/>
+        </w:rPr>
+      </w:pPr>
+      <w:r>
+        <w:rPr>
+          <w:b/>
+          <w:bCs/>
+        </w:rPr>
+        <w:t>P</w:t>
+      </w:r>
+      <w:r>
+        <w:rPr>
+          <w:b/>
+          <w:bCs/>
+        </w:rPr>
+        <w:t>agination</w:t>
+      </w:r>
+    </w:p>
+    <w:p>
+      <w:r>
+        <w:t xml:space="preserve">Pagination, also known as paging, is the process of dividing a </w:t>
+      </w:r>
+      <w:r>
+        <w:t>web content</w:t>
+      </w:r>
+      <w:r>
+        <w:t xml:space="preserve"> into discrete pages</w:t>
+      </w:r>
+      <w:r>
+        <w:t xml:space="preserve">. </w:t>
+      </w:r>
+      <w:r>
+        <w:t xml:space="preserve"> According to the requirement specification, </w:t>
+      </w:r>
+      <w:r>
+        <w:t>products are displayed in multiple pages.</w:t>
+      </w:r>
+      <w:r>
+        <w:t xml:space="preserve"> Figure X and Figure Y are demonstrations.</w:t>
+      </w:r>
+    </w:p>
+    <w:p>
+      <w:r>
         <w:lastRenderedPageBreak/>
-        <w:t>Finally, Spring Boot is also commonly used for batch processing, which involves processing large amounts of data at once. Its support for multiple data sources, job scheduling, and retry capabilities make it an ideal tool for this type of application.</w:t>
-      </w:r>
-    </w:p>
-    <w:p>
-      <w:pPr>
-        <w:rPr>
-          <w:b/>
-          <w:bCs/>
-        </w:rPr>
-      </w:pPr>
-    </w:p>
-    <w:p>
-      <w:pPr>
-        <w:rPr>
-          <w:b/>
-          <w:bCs/>
-        </w:rPr>
-      </w:pPr>
-    </w:p>
-    <w:p>
-      <w:pPr>
-        <w:rPr>
-          <w:b/>
-          <w:bCs/>
-        </w:rPr>
-      </w:pPr>
-    </w:p>
-    <w:p>
-      <w:pPr>
-        <w:rPr>
-          <w:b/>
-          <w:bCs/>
-        </w:rPr>
-      </w:pPr>
-    </w:p>
-    <w:p>
-      <w:pPr>
-        <w:rPr>
-          <w:b/>
-          <w:bCs/>
-        </w:rPr>
-      </w:pPr>
-    </w:p>
-    <w:p>
-      <w:pPr>
-        <w:rPr>
-          <w:b/>
-          <w:bCs/>
-        </w:rPr>
-      </w:pPr>
-    </w:p>
-    <w:p>
-      <w:pPr>
-        <w:rPr>
-          <w:b/>
-          <w:bCs/>
-        </w:rPr>
-      </w:pPr>
-    </w:p>
-    <w:p>
-      <w:pPr>
-        <w:rPr>
-          <w:b/>
-          <w:bCs/>
-        </w:rPr>
-      </w:pPr>
-    </w:p>
-    <w:p>
-      <w:pPr>
-        <w:rPr>
-          <w:b/>
-          <w:bCs/>
-        </w:rPr>
-      </w:pPr>
-    </w:p>
-    <w:p>
-      <w:pPr>
-        <w:rPr>
-          <w:b/>
-          <w:bCs/>
-        </w:rPr>
-      </w:pPr>
-    </w:p>
-    <w:p>
-      <w:pPr>
-        <w:rPr>
-          <w:b/>
-          <w:bCs/>
-        </w:rPr>
-      </w:pPr>
-    </w:p>
-    <w:p>
-      <w:pPr>
-        <w:rPr>
-          <w:b/>
-          <w:bCs/>
-        </w:rPr>
-      </w:pPr>
-    </w:p>
-    <w:p>
-      <w:pPr>
-        <w:rPr>
-          <w:b/>
-          <w:bCs/>
-        </w:rPr>
-      </w:pPr>
-    </w:p>
-    <w:p>
-      <w:pPr>
-        <w:rPr>
-          <w:b/>
-          <w:bCs/>
-        </w:rPr>
-      </w:pPr>
-    </w:p>
-    <w:p>
-      <w:pPr>
-        <w:rPr>
-          <w:b/>
-          <w:bCs/>
-        </w:rPr>
-      </w:pPr>
-    </w:p>
-    <w:p>
-      <w:pPr>
-        <w:rPr>
-          <w:b/>
-          <w:bCs/>
-        </w:rPr>
-      </w:pPr>
-    </w:p>
-    <w:p>
-      <w:pPr>
-        <w:rPr>
-          <w:b/>
-          <w:bCs/>
-        </w:rPr>
-      </w:pPr>
-    </w:p>
-    <w:p>
-      <w:pPr>
-        <w:rPr>
-          <w:b/>
-          <w:bCs/>
-        </w:rPr>
-      </w:pPr>
-    </w:p>
-    <w:p>
-      <w:pPr>
-        <w:rPr>
-          <w:b/>
-          <w:bCs/>
-        </w:rPr>
-      </w:pPr>
-    </w:p>
-    <w:p>
-      <w:pPr>
-        <w:rPr>
-          <w:b/>
-          <w:bCs/>
-        </w:rPr>
-      </w:pPr>
-      <w:r>
-        <w:rPr>
-          <w:b/>
-          <w:bCs/>
-        </w:rPr>
-        <w:lastRenderedPageBreak/>
-        <w:t>P</w:t>
-      </w:r>
-      <w:r>
-        <w:rPr>
-          <w:b/>
-          <w:bCs/>
-        </w:rPr>
-        <w:t>agination</w:t>
-      </w:r>
-    </w:p>
-    <w:p>
-      <w:r>
-        <w:t xml:space="preserve">Pagination, also known as paging, is the process of dividing a </w:t>
-      </w:r>
-      <w:r>
-        <w:t>web content</w:t>
-      </w:r>
-      <w:r>
-        <w:t xml:space="preserve"> into discrete pages</w:t>
-      </w:r>
-      <w:r>
-        <w:t xml:space="preserve">. </w:t>
-      </w:r>
-      <w:r>
-        <w:t xml:space="preserve"> According to the requirement specification, </w:t>
-      </w:r>
-      <w:r>
-        <w:t>products are displayed in multiple pages.</w:t>
-      </w:r>
-      <w:r>
-        <w:t xml:space="preserve"> Figure X and Figure Y are demonstrations.</w:t>
-      </w:r>
-    </w:p>
-    <w:p>
-      <w:r>
         <w:t xml:space="preserve">There are mainly two </w:t>
       </w:r>
       <w:r>
@@ -547,155 +646,25 @@
           <w:b/>
           <w:bCs/>
         </w:rPr>
+        <w:t>CORS</w:t>
+      </w:r>
+    </w:p>
+    <w:p>
+      <w:r>
+        <w:t>Two different servers</w:t>
+      </w:r>
+    </w:p>
+    <w:p>
+      <w:r>
+        <w:rPr>
+          <w:noProof/>
+        </w:rPr>
         <w:lastRenderedPageBreak/>
-        <w:t>CORS</w:t>
-      </w:r>
-    </w:p>
-    <w:p>
-      <w:r>
-        <w:t>Two different servers</w:t>
-      </w:r>
-    </w:p>
-    <w:p>
-      <w:r>
-        <w:rPr>
-          <w:noProof/>
-        </w:rPr>
         <w:drawing>
           <wp:inline distT="0" distB="0" distL="0" distR="0" wp14:anchorId="3F98AD3B" wp14:editId="5F3A7B5C">
             <wp:extent cx="5732145" cy="988695"/>
             <wp:effectExtent l="0" t="0" r="0" b="0"/>
             <wp:docPr id="8" name="Picture 8"/>
-            <wp:cNvGraphicFramePr>
-              <a:graphicFrameLocks xmlns:a="http://schemas.openxmlformats.org/drawingml/2006/main" noChangeAspect="1"/>
-            </wp:cNvGraphicFramePr>
-            <a:graphic xmlns:a="http://schemas.openxmlformats.org/drawingml/2006/main">
-              <a:graphicData uri="http://schemas.openxmlformats.org/drawingml/2006/picture">
-                <pic:pic xmlns:pic="http://schemas.openxmlformats.org/drawingml/2006/picture">
-                  <pic:nvPicPr>
-                    <pic:cNvPr id="1" name=""/>
-                    <pic:cNvPicPr/>
-                  </pic:nvPicPr>
-                  <pic:blipFill>
-                    <a:blip r:embed="rId5"/>
-                    <a:stretch>
-                      <a:fillRect/>
-                    </a:stretch>
-                  </pic:blipFill>
-                  <pic:spPr>
-                    <a:xfrm>
-                      <a:off x="0" y="0"/>
-                      <a:ext cx="5732145" cy="988695"/>
-                    </a:xfrm>
-                    <a:prstGeom prst="rect">
-                      <a:avLst/>
-                    </a:prstGeom>
-                  </pic:spPr>
-                </pic:pic>
-              </a:graphicData>
-            </a:graphic>
-          </wp:inline>
-        </w:drawing>
-      </w:r>
-    </w:p>
-    <w:p>
-      <w:pPr>
-        <w:jc w:val="center"/>
-        <w:rPr>
-          <w:i/>
-          <w:iCs/>
-        </w:rPr>
-      </w:pPr>
-      <w:proofErr w:type="spellStart"/>
-      <w:r>
-        <w:rPr>
-          <w:i/>
-          <w:iCs/>
-        </w:rPr>
-        <w:t>ProductController</w:t>
-      </w:r>
-      <w:proofErr w:type="spellEnd"/>
-    </w:p>
-    <w:p>
-      <w:pPr>
-        <w:rPr>
-          <w:b/>
-          <w:bCs/>
-          <w:highlight w:val="green"/>
-        </w:rPr>
-      </w:pPr>
-      <w:r>
-        <w:rPr>
-          <w:b/>
-          <w:bCs/>
-          <w:noProof/>
-        </w:rPr>
-        <w:drawing>
-          <wp:inline distT="0" distB="0" distL="0" distR="0" wp14:anchorId="619B6AD6" wp14:editId="225E7B98">
-            <wp:extent cx="3696216" cy="3658111"/>
-            <wp:effectExtent l="0" t="0" r="0" b="0"/>
-            <wp:docPr id="7" name="Picture 7"/>
-            <wp:cNvGraphicFramePr>
-              <a:graphicFrameLocks xmlns:a="http://schemas.openxmlformats.org/drawingml/2006/main" noChangeAspect="1"/>
-            </wp:cNvGraphicFramePr>
-            <a:graphic xmlns:a="http://schemas.openxmlformats.org/drawingml/2006/main">
-              <a:graphicData uri="http://schemas.openxmlformats.org/drawingml/2006/picture">
-                <pic:pic xmlns:pic="http://schemas.openxmlformats.org/drawingml/2006/picture">
-                  <pic:nvPicPr>
-                    <pic:cNvPr id="1" name=""/>
-                    <pic:cNvPicPr/>
-                  </pic:nvPicPr>
-                  <pic:blipFill>
-                    <a:blip r:embed="rId6"/>
-                    <a:stretch>
-                      <a:fillRect/>
-                    </a:stretch>
-                  </pic:blipFill>
-                  <pic:spPr>
-                    <a:xfrm>
-                      <a:off x="0" y="0"/>
-                      <a:ext cx="3696216" cy="3658111"/>
-                    </a:xfrm>
-                    <a:prstGeom prst="rect">
-                      <a:avLst/>
-                    </a:prstGeom>
-                  </pic:spPr>
-                </pic:pic>
-              </a:graphicData>
-            </a:graphic>
-          </wp:inline>
-        </w:drawing>
-      </w:r>
-    </w:p>
-    <w:p>
-      <w:r>
-        <w:t>According to Spring official documentation, t</w:t>
-      </w:r>
-      <w:r>
-        <w:t>his @CrossOrigin annotation enables cross-origin resource sharing only for this specific method.</w:t>
-      </w:r>
-    </w:p>
-    <w:p>
-      <w:hyperlink r:id="rId7" w:history="1">
-        <w:r>
-          <w:rPr>
-            <w:rStyle w:val="Hyperlink"/>
-          </w:rPr>
-          <w:t>https://spring.io/guides/gs/rest-service-cors/</w:t>
-        </w:r>
-      </w:hyperlink>
-    </w:p>
-    <w:p/>
-    <w:p>
-      <w:r>
-        <w:rPr>
-          <w:noProof/>
-        </w:rPr>
-        <w:drawing>
-          <wp:inline distT="0" distB="0" distL="0" distR="0" wp14:anchorId="1DB8469F" wp14:editId="4179F16B">
-            <wp:extent cx="5732145" cy="221615"/>
-            <wp:effectExtent l="0" t="0" r="0" b="0"/>
-            <wp:docPr id="9" name="Picture 9"/>
             <wp:cNvGraphicFramePr>
               <a:graphicFrameLocks xmlns:a="http://schemas.openxmlformats.org/drawingml/2006/main" noChangeAspect="1"/>
             </wp:cNvGraphicFramePr>
@@ -715,6 +684,136 @@
                   <pic:spPr>
                     <a:xfrm>
                       <a:off x="0" y="0"/>
+                      <a:ext cx="5732145" cy="988695"/>
+                    </a:xfrm>
+                    <a:prstGeom prst="rect">
+                      <a:avLst/>
+                    </a:prstGeom>
+                  </pic:spPr>
+                </pic:pic>
+              </a:graphicData>
+            </a:graphic>
+          </wp:inline>
+        </w:drawing>
+      </w:r>
+    </w:p>
+    <w:p>
+      <w:pPr>
+        <w:jc w:val="center"/>
+        <w:rPr>
+          <w:i/>
+          <w:iCs/>
+        </w:rPr>
+      </w:pPr>
+      <w:proofErr w:type="spellStart"/>
+      <w:r>
+        <w:rPr>
+          <w:i/>
+          <w:iCs/>
+        </w:rPr>
+        <w:t>ProductController</w:t>
+      </w:r>
+      <w:proofErr w:type="spellEnd"/>
+    </w:p>
+    <w:p>
+      <w:pPr>
+        <w:rPr>
+          <w:b/>
+          <w:bCs/>
+          <w:highlight w:val="green"/>
+        </w:rPr>
+      </w:pPr>
+      <w:r>
+        <w:rPr>
+          <w:b/>
+          <w:bCs/>
+          <w:noProof/>
+        </w:rPr>
+        <w:drawing>
+          <wp:inline distT="0" distB="0" distL="0" distR="0" wp14:anchorId="619B6AD6" wp14:editId="225E7B98">
+            <wp:extent cx="3696216" cy="3658111"/>
+            <wp:effectExtent l="0" t="0" r="0" b="0"/>
+            <wp:docPr id="7" name="Picture 7"/>
+            <wp:cNvGraphicFramePr>
+              <a:graphicFrameLocks xmlns:a="http://schemas.openxmlformats.org/drawingml/2006/main" noChangeAspect="1"/>
+            </wp:cNvGraphicFramePr>
+            <a:graphic xmlns:a="http://schemas.openxmlformats.org/drawingml/2006/main">
+              <a:graphicData uri="http://schemas.openxmlformats.org/drawingml/2006/picture">
+                <pic:pic xmlns:pic="http://schemas.openxmlformats.org/drawingml/2006/picture">
+                  <pic:nvPicPr>
+                    <pic:cNvPr id="1" name=""/>
+                    <pic:cNvPicPr/>
+                  </pic:nvPicPr>
+                  <pic:blipFill>
+                    <a:blip r:embed="rId9"/>
+                    <a:stretch>
+                      <a:fillRect/>
+                    </a:stretch>
+                  </pic:blipFill>
+                  <pic:spPr>
+                    <a:xfrm>
+                      <a:off x="0" y="0"/>
+                      <a:ext cx="3696216" cy="3658111"/>
+                    </a:xfrm>
+                    <a:prstGeom prst="rect">
+                      <a:avLst/>
+                    </a:prstGeom>
+                  </pic:spPr>
+                </pic:pic>
+              </a:graphicData>
+            </a:graphic>
+          </wp:inline>
+        </w:drawing>
+      </w:r>
+    </w:p>
+    <w:p>
+      <w:r>
+        <w:t>According to Spring official documentation, t</w:t>
+      </w:r>
+      <w:r>
+        <w:t>his @CrossOrigin annotation enables cross-origin resource sharing only for this specific method.</w:t>
+      </w:r>
+    </w:p>
+    <w:p>
+      <w:hyperlink r:id="rId10" w:history="1">
+        <w:r>
+          <w:rPr>
+            <w:rStyle w:val="a3"/>
+          </w:rPr>
+          <w:t>https://spring.io/guides/gs/rest-service-cors/</w:t>
+        </w:r>
+      </w:hyperlink>
+    </w:p>
+    <w:p/>
+    <w:p>
+      <w:r>
+        <w:rPr>
+          <w:noProof/>
+        </w:rPr>
+        <w:drawing>
+          <wp:inline distT="0" distB="0" distL="0" distR="0" wp14:anchorId="1DB8469F" wp14:editId="4179F16B">
+            <wp:extent cx="5732145" cy="221615"/>
+            <wp:effectExtent l="0" t="0" r="0" b="0"/>
+            <wp:docPr id="9" name="Picture 9"/>
+            <wp:cNvGraphicFramePr>
+              <a:graphicFrameLocks xmlns:a="http://schemas.openxmlformats.org/drawingml/2006/main" noChangeAspect="1"/>
+            </wp:cNvGraphicFramePr>
+            <a:graphic xmlns:a="http://schemas.openxmlformats.org/drawingml/2006/main">
+              <a:graphicData uri="http://schemas.openxmlformats.org/drawingml/2006/picture">
+                <pic:pic xmlns:pic="http://schemas.openxmlformats.org/drawingml/2006/picture">
+                  <pic:nvPicPr>
+                    <pic:cNvPr id="1" name=""/>
+                    <pic:cNvPicPr/>
+                  </pic:nvPicPr>
+                  <pic:blipFill>
+                    <a:blip r:embed="rId11"/>
+                    <a:stretch>
+                      <a:fillRect/>
+                    </a:stretch>
+                  </pic:blipFill>
+                  <pic:spPr>
+                    <a:xfrm>
+                      <a:off x="0" y="0"/>
                       <a:ext cx="5732145" cy="221615"/>
                     </a:xfrm>
                     <a:prstGeom prst="rect">
@@ -756,13 +855,16 @@
           <w:b/>
           <w:bCs/>
         </w:rPr>
+        <w:t>Search Performance (instantly display result)</w:t>
+      </w:r>
+    </w:p>
+    <w:p>
+      <w:r>
+        <w:t xml:space="preserve">Although typing one more word will send another request, which consumes a lot more data traffic than sending the request till the user tabs “Search” button, we still want to </w:t>
+      </w:r>
+      <w:r>
         <w:lastRenderedPageBreak/>
-        <w:t>Search Performance (instantly display result)</w:t>
-      </w:r>
-    </w:p>
-    <w:p>
-      <w:r>
-        <w:t>Although typing one more word will send another request, which consumes a lot more data traffic than sending the request till the user tabs “Search” button, we still want to keep the function due to high performance and availability. We reckon when the user is searching instead of browsing, there must be some intention or aim. Therefore, the sooner the product is found or result is displayed, the sooner requirements or intention is satisfied or resolved. Such functionality greatly reduces the probability of causing anxiety when a customer cannot find a certain item in a short period of time.</w:t>
+        <w:t>keep the function due to high performance and availability. We reckon when the user is searching instead of browsing, there must be some intention or aim. Therefore, the sooner the product is found or result is displayed, the sooner requirements or intention is satisfied or resolved. Such functionality greatly reduces the probability of causing anxiety when a customer cannot find a certain item in a short period of time.</w:t>
       </w:r>
     </w:p>
     <w:p>
@@ -870,7 +972,6 @@
           <w:b/>
           <w:bCs/>
         </w:rPr>
-        <w:lastRenderedPageBreak/>
         <w:t>Personalized Recommendation</w:t>
       </w:r>
     </w:p>
@@ -881,10 +982,10 @@
           <w:bCs/>
         </w:rPr>
       </w:pPr>
-      <w:hyperlink r:id="rId9" w:history="1">
+      <w:hyperlink r:id="rId12" w:history="1">
         <w:r>
           <w:rPr>
-            <w:rStyle w:val="Hyperlink"/>
+            <w:rStyle w:val="a3"/>
             <w:b/>
             <w:bCs/>
           </w:rPr>
@@ -944,7 +1045,7 @@
                     </pic:cNvPicPr>
                   </pic:nvPicPr>
                   <pic:blipFill>
-                    <a:blip r:embed="rId10">
+                    <a:blip r:embed="rId13">
                       <a:extLst>
                         <a:ext uri="{28A0092B-C50C-407E-A947-70E740481C1C}">
                           <a14:useLocalDpi xmlns:a14="http://schemas.microsoft.com/office/drawing/2010/main" val="0"/>
@@ -1004,7 +1105,7 @@
                     </pic:cNvPicPr>
                   </pic:nvPicPr>
                   <pic:blipFill>
-                    <a:blip r:embed="rId11">
+                    <a:blip r:embed="rId14">
                       <a:extLst>
                         <a:ext uri="{28A0092B-C50C-407E-A947-70E740481C1C}">
                           <a14:useLocalDpi xmlns:a14="http://schemas.microsoft.com/office/drawing/2010/main" val="0"/>
@@ -1139,7 +1240,7 @@
                     </pic:cNvPicPr>
                   </pic:nvPicPr>
                   <pic:blipFill>
-                    <a:blip r:embed="rId12">
+                    <a:blip r:embed="rId15">
                       <a:extLst>
                         <a:ext uri="{28A0092B-C50C-407E-A947-70E740481C1C}">
                           <a14:useLocalDpi xmlns:a14="http://schemas.microsoft.com/office/drawing/2010/main" val="0"/>
@@ -1312,7 +1413,7 @@
     <w:lvl w:ilvl="0">
       <w:start w:val="1"/>
       <w:numFmt w:val="decimal"/>
-      <w:pStyle w:val="Heading1"/>
+      <w:pStyle w:val="1"/>
       <w:lvlText w:val="%1"/>
       <w:lvlJc w:val="left"/>
       <w:pPr>
@@ -1322,7 +1423,7 @@
     <w:lvl w:ilvl="1">
       <w:start w:val="1"/>
       <w:numFmt w:val="decimal"/>
-      <w:pStyle w:val="Heading2"/>
+      <w:pStyle w:val="2"/>
       <w:lvlText w:val="%1.%2"/>
       <w:lvlJc w:val="left"/>
       <w:pPr>
@@ -1332,7 +1433,7 @@
     <w:lvl w:ilvl="2">
       <w:start w:val="1"/>
       <w:numFmt w:val="decimal"/>
-      <w:pStyle w:val="Heading3"/>
+      <w:pStyle w:val="3"/>
       <w:lvlText w:val="%1.%2.%3"/>
       <w:lvlJc w:val="left"/>
       <w:pPr>
@@ -1342,7 +1443,7 @@
     <w:lvl w:ilvl="3">
       <w:start w:val="1"/>
       <w:numFmt w:val="decimal"/>
-      <w:pStyle w:val="Heading4"/>
+      <w:pStyle w:val="4"/>
       <w:lvlText w:val="%1.%2.%3.%4"/>
       <w:lvlJc w:val="left"/>
       <w:pPr>
@@ -1352,7 +1453,7 @@
     <w:lvl w:ilvl="4">
       <w:start w:val="1"/>
       <w:numFmt w:val="decimal"/>
-      <w:pStyle w:val="Heading5"/>
+      <w:pStyle w:val="5"/>
       <w:lvlText w:val="%1.%2.%3.%4.%5"/>
       <w:lvlJc w:val="left"/>
       <w:pPr>
@@ -1362,7 +1463,7 @@
     <w:lvl w:ilvl="5">
       <w:start w:val="1"/>
       <w:numFmt w:val="decimal"/>
-      <w:pStyle w:val="Heading6"/>
+      <w:pStyle w:val="6"/>
       <w:lvlText w:val="%1.%2.%3.%4.%5.%6"/>
       <w:lvlJc w:val="left"/>
       <w:pPr>
@@ -1372,7 +1473,7 @@
     <w:lvl w:ilvl="6">
       <w:start w:val="1"/>
       <w:numFmt w:val="decimal"/>
-      <w:pStyle w:val="Heading7"/>
+      <w:pStyle w:val="7"/>
       <w:lvlText w:val="%1.%2.%3.%4.%5.%6.%7"/>
       <w:lvlJc w:val="left"/>
       <w:pPr>
@@ -1382,7 +1483,7 @@
     <w:lvl w:ilvl="7">
       <w:start w:val="1"/>
       <w:numFmt w:val="decimal"/>
-      <w:pStyle w:val="Heading8"/>
+      <w:pStyle w:val="8"/>
       <w:lvlText w:val="%1.%2.%3.%4.%5.%6.%7.%8"/>
       <w:lvlJc w:val="left"/>
       <w:pPr>
@@ -1392,7 +1493,7 @@
     <w:lvl w:ilvl="8">
       <w:start w:val="1"/>
       <w:numFmt w:val="decimal"/>
-      <w:pStyle w:val="Heading9"/>
+      <w:pStyle w:val="9"/>
       <w:lvlText w:val="%1.%2.%3.%4.%5.%6.%7.%8.%9"/>
       <w:lvlJc w:val="left"/>
       <w:pPr>
@@ -1806,7 +1907,7 @@
     <w:lsdException w:name="Unresolved Mention" w:semiHidden="1" w:unhideWhenUsed="1"/>
     <w:lsdException w:name="Smart Link" w:semiHidden="1" w:unhideWhenUsed="1"/>
   </w:latentStyles>
-  <w:style w:type="paragraph" w:default="1" w:styleId="Normal">
+  <w:style w:type="paragraph" w:default="1" w:styleId="a">
     <w:name w:val="Normal"/>
     <w:qFormat/>
     <w:rsid w:val="00FB171F"/>
@@ -1821,11 +1922,11 @@
       <w:szCs w:val="24"/>
     </w:rPr>
   </w:style>
-  <w:style w:type="paragraph" w:styleId="Heading1">
+  <w:style w:type="paragraph" w:styleId="1">
     <w:name w:val="heading 1"/>
-    <w:basedOn w:val="Normal"/>
-    <w:next w:val="Normal"/>
-    <w:link w:val="Heading1Char"/>
+    <w:basedOn w:val="a"/>
+    <w:next w:val="a"/>
+    <w:link w:val="10"/>
     <w:uiPriority w:val="2"/>
     <w:qFormat/>
     <w:rsid w:val="00FB171F"/>
@@ -1846,11 +1947,11 @@
       <w:szCs w:val="28"/>
     </w:rPr>
   </w:style>
-  <w:style w:type="paragraph" w:styleId="Heading2">
+  <w:style w:type="paragraph" w:styleId="2">
     <w:name w:val="heading 2"/>
-    <w:basedOn w:val="Normal"/>
-    <w:next w:val="Normal"/>
-    <w:link w:val="Heading2Char"/>
+    <w:basedOn w:val="a"/>
+    <w:next w:val="a"/>
+    <w:link w:val="20"/>
     <w:uiPriority w:val="9"/>
     <w:unhideWhenUsed/>
     <w:qFormat/>
@@ -1872,11 +1973,11 @@
       <w:szCs w:val="28"/>
     </w:rPr>
   </w:style>
-  <w:style w:type="paragraph" w:styleId="Heading3">
+  <w:style w:type="paragraph" w:styleId="3">
     <w:name w:val="heading 3"/>
-    <w:basedOn w:val="Normal"/>
-    <w:next w:val="Normal"/>
-    <w:link w:val="Heading3Char"/>
+    <w:basedOn w:val="a"/>
+    <w:next w:val="a"/>
+    <w:link w:val="30"/>
     <w:uiPriority w:val="9"/>
     <w:unhideWhenUsed/>
     <w:qFormat/>
@@ -1894,11 +1995,11 @@
       <w:spacing w:val="5"/>
     </w:rPr>
   </w:style>
-  <w:style w:type="paragraph" w:styleId="Heading4">
+  <w:style w:type="paragraph" w:styleId="4">
     <w:name w:val="heading 4"/>
-    <w:basedOn w:val="Normal"/>
-    <w:next w:val="Normal"/>
-    <w:link w:val="Heading4Char"/>
+    <w:basedOn w:val="a"/>
+    <w:next w:val="a"/>
+    <w:link w:val="40"/>
     <w:uiPriority w:val="9"/>
     <w:semiHidden/>
     <w:unhideWhenUsed/>
@@ -1923,11 +2024,11 @@
       <w:color w:val="4472C4" w:themeColor="accent1"/>
     </w:rPr>
   </w:style>
-  <w:style w:type="paragraph" w:styleId="Heading5">
+  <w:style w:type="paragraph" w:styleId="5">
     <w:name w:val="heading 5"/>
-    <w:basedOn w:val="Normal"/>
-    <w:next w:val="Normal"/>
-    <w:link w:val="Heading5Char"/>
+    <w:basedOn w:val="a"/>
+    <w:next w:val="a"/>
+    <w:link w:val="50"/>
     <w:uiPriority w:val="9"/>
     <w:semiHidden/>
     <w:unhideWhenUsed/>
@@ -1948,11 +2049,11 @@
       <w:color w:val="1F3763" w:themeColor="accent1" w:themeShade="7F"/>
     </w:rPr>
   </w:style>
-  <w:style w:type="paragraph" w:styleId="Heading6">
+  <w:style w:type="paragraph" w:styleId="6">
     <w:name w:val="heading 6"/>
-    <w:basedOn w:val="Normal"/>
-    <w:next w:val="Normal"/>
-    <w:link w:val="Heading6Char"/>
+    <w:basedOn w:val="a"/>
+    <w:next w:val="a"/>
+    <w:link w:val="60"/>
     <w:uiPriority w:val="9"/>
     <w:semiHidden/>
     <w:unhideWhenUsed/>
@@ -1975,11 +2076,11 @@
       <w:color w:val="1F3763" w:themeColor="accent1" w:themeShade="7F"/>
     </w:rPr>
   </w:style>
-  <w:style w:type="paragraph" w:styleId="Heading7">
+  <w:style w:type="paragraph" w:styleId="7">
     <w:name w:val="heading 7"/>
-    <w:basedOn w:val="Normal"/>
-    <w:next w:val="Normal"/>
-    <w:link w:val="Heading7Char"/>
+    <w:basedOn w:val="a"/>
+    <w:next w:val="a"/>
+    <w:link w:val="70"/>
     <w:uiPriority w:val="9"/>
     <w:semiHidden/>
     <w:unhideWhenUsed/>
@@ -2002,11 +2103,11 @@
       <w:color w:val="404040" w:themeColor="text1" w:themeTint="BF"/>
     </w:rPr>
   </w:style>
-  <w:style w:type="paragraph" w:styleId="Heading8">
+  <w:style w:type="paragraph" w:styleId="8">
     <w:name w:val="heading 8"/>
-    <w:basedOn w:val="Normal"/>
-    <w:next w:val="Normal"/>
-    <w:link w:val="Heading8Char"/>
+    <w:basedOn w:val="a"/>
+    <w:next w:val="a"/>
+    <w:link w:val="80"/>
     <w:uiPriority w:val="9"/>
     <w:semiHidden/>
     <w:unhideWhenUsed/>
@@ -2029,11 +2130,11 @@
       <w:szCs w:val="20"/>
     </w:rPr>
   </w:style>
-  <w:style w:type="paragraph" w:styleId="Heading9">
+  <w:style w:type="paragraph" w:styleId="9">
     <w:name w:val="heading 9"/>
-    <w:basedOn w:val="Normal"/>
-    <w:next w:val="Normal"/>
-    <w:link w:val="Heading9Char"/>
+    <w:basedOn w:val="a"/>
+    <w:next w:val="a"/>
+    <w:link w:val="90"/>
     <w:uiPriority w:val="9"/>
     <w:semiHidden/>
     <w:unhideWhenUsed/>
@@ -2058,13 +2159,13 @@
       <w:szCs w:val="20"/>
     </w:rPr>
   </w:style>
-  <w:style w:type="character" w:default="1" w:styleId="DefaultParagraphFont">
+  <w:style w:type="character" w:default="1" w:styleId="a0">
     <w:name w:val="Default Paragraph Font"/>
     <w:uiPriority w:val="1"/>
     <w:semiHidden/>
     <w:unhideWhenUsed/>
   </w:style>
-  <w:style w:type="table" w:default="1" w:styleId="TableNormal">
+  <w:style w:type="table" w:default="1" w:styleId="a1">
     <w:name w:val="Normal Table"/>
     <w:uiPriority w:val="99"/>
     <w:semiHidden/>
@@ -2079,16 +2180,16 @@
       </w:tblCellMar>
     </w:tblPr>
   </w:style>
-  <w:style w:type="numbering" w:default="1" w:styleId="NoList">
+  <w:style w:type="numbering" w:default="1" w:styleId="a2">
     <w:name w:val="No List"/>
     <w:uiPriority w:val="99"/>
     <w:semiHidden/>
     <w:unhideWhenUsed/>
   </w:style>
-  <w:style w:type="character" w:customStyle="1" w:styleId="Heading1Char">
-    <w:name w:val="Heading 1 Char"/>
-    <w:basedOn w:val="DefaultParagraphFont"/>
-    <w:link w:val="Heading1"/>
+  <w:style w:type="character" w:customStyle="1" w:styleId="10">
+    <w:name w:val="标题 1 字符"/>
+    <w:basedOn w:val="a0"/>
+    <w:link w:val="1"/>
     <w:uiPriority w:val="2"/>
     <w:rsid w:val="00FB171F"/>
     <w:rPr>
@@ -2100,10 +2201,10 @@
       <w:szCs w:val="28"/>
     </w:rPr>
   </w:style>
-  <w:style w:type="character" w:customStyle="1" w:styleId="Heading2Char">
-    <w:name w:val="Heading 2 Char"/>
-    <w:basedOn w:val="DefaultParagraphFont"/>
-    <w:link w:val="Heading2"/>
+  <w:style w:type="character" w:customStyle="1" w:styleId="20">
+    <w:name w:val="标题 2 字符"/>
+    <w:basedOn w:val="a0"/>
+    <w:link w:val="2"/>
     <w:uiPriority w:val="9"/>
     <w:rsid w:val="00FB171F"/>
     <w:rPr>
@@ -2115,10 +2216,10 @@
       <w:szCs w:val="28"/>
     </w:rPr>
   </w:style>
-  <w:style w:type="character" w:customStyle="1" w:styleId="Heading3Char">
-    <w:name w:val="Heading 3 Char"/>
-    <w:basedOn w:val="DefaultParagraphFont"/>
-    <w:link w:val="Heading3"/>
+  <w:style w:type="character" w:customStyle="1" w:styleId="30">
+    <w:name w:val="标题 3 字符"/>
+    <w:basedOn w:val="a0"/>
+    <w:link w:val="3"/>
     <w:uiPriority w:val="9"/>
     <w:rsid w:val="00FB171F"/>
     <w:rPr>
@@ -2130,10 +2231,10 @@
       <w:szCs w:val="24"/>
     </w:rPr>
   </w:style>
-  <w:style w:type="character" w:customStyle="1" w:styleId="Heading4Char">
-    <w:name w:val="Heading 4 Char"/>
-    <w:basedOn w:val="DefaultParagraphFont"/>
-    <w:link w:val="Heading4"/>
+  <w:style w:type="character" w:customStyle="1" w:styleId="40">
+    <w:name w:val="标题 4 字符"/>
+    <w:basedOn w:val="a0"/>
+    <w:link w:val="4"/>
     <w:uiPriority w:val="9"/>
     <w:semiHidden/>
     <w:rsid w:val="00FB171F"/>
@@ -2149,10 +2250,10 @@
       <w:szCs w:val="24"/>
     </w:rPr>
   </w:style>
-  <w:style w:type="character" w:customStyle="1" w:styleId="Heading5Char">
-    <w:name w:val="Heading 5 Char"/>
-    <w:basedOn w:val="DefaultParagraphFont"/>
-    <w:link w:val="Heading5"/>
+  <w:style w:type="character" w:customStyle="1" w:styleId="50">
+    <w:name w:val="标题 5 字符"/>
+    <w:basedOn w:val="a0"/>
+    <w:link w:val="5"/>
     <w:uiPriority w:val="9"/>
     <w:semiHidden/>
     <w:rsid w:val="00FB171F"/>
@@ -2164,10 +2265,10 @@
       <w:szCs w:val="24"/>
     </w:rPr>
   </w:style>
-  <w:style w:type="character" w:customStyle="1" w:styleId="Heading6Char">
-    <w:name w:val="Heading 6 Char"/>
-    <w:basedOn w:val="DefaultParagraphFont"/>
-    <w:link w:val="Heading6"/>
+  <w:style w:type="character" w:customStyle="1" w:styleId="60">
+    <w:name w:val="标题 6 字符"/>
+    <w:basedOn w:val="a0"/>
+    <w:link w:val="6"/>
     <w:uiPriority w:val="9"/>
     <w:semiHidden/>
     <w:rsid w:val="00FB171F"/>
@@ -2181,10 +2282,10 @@
       <w:szCs w:val="24"/>
     </w:rPr>
   </w:style>
-  <w:style w:type="character" w:customStyle="1" w:styleId="Heading7Char">
-    <w:name w:val="Heading 7 Char"/>
-    <w:basedOn w:val="DefaultParagraphFont"/>
-    <w:link w:val="Heading7"/>
+  <w:style w:type="character" w:customStyle="1" w:styleId="70">
+    <w:name w:val="标题 7 字符"/>
+    <w:basedOn w:val="a0"/>
+    <w:link w:val="7"/>
     <w:uiPriority w:val="9"/>
     <w:semiHidden/>
     <w:rsid w:val="00FB171F"/>
@@ -2198,10 +2299,10 @@
       <w:szCs w:val="24"/>
     </w:rPr>
   </w:style>
-  <w:style w:type="character" w:customStyle="1" w:styleId="Heading8Char">
-    <w:name w:val="Heading 8 Char"/>
-    <w:basedOn w:val="DefaultParagraphFont"/>
-    <w:link w:val="Heading8"/>
+  <w:style w:type="character" w:customStyle="1" w:styleId="80">
+    <w:name w:val="标题 8 字符"/>
+    <w:basedOn w:val="a0"/>
+    <w:link w:val="8"/>
     <w:uiPriority w:val="9"/>
     <w:semiHidden/>
     <w:rsid w:val="00FB171F"/>
@@ -2213,10 +2314,10 @@
       <w:szCs w:val="20"/>
     </w:rPr>
   </w:style>
-  <w:style w:type="character" w:customStyle="1" w:styleId="Heading9Char">
-    <w:name w:val="Heading 9 Char"/>
-    <w:basedOn w:val="DefaultParagraphFont"/>
-    <w:link w:val="Heading9"/>
+  <w:style w:type="character" w:customStyle="1" w:styleId="90">
+    <w:name w:val="标题 9 字符"/>
+    <w:basedOn w:val="a0"/>
+    <w:link w:val="9"/>
     <w:uiPriority w:val="9"/>
     <w:semiHidden/>
     <w:rsid w:val="00FB171F"/>
@@ -2230,15 +2331,27 @@
       <w:szCs w:val="20"/>
     </w:rPr>
   </w:style>
-  <w:style w:type="character" w:styleId="Hyperlink">
+  <w:style w:type="character" w:styleId="a3">
     <w:name w:val="Hyperlink"/>
-    <w:basedOn w:val="DefaultParagraphFont"/>
+    <w:basedOn w:val="a0"/>
     <w:uiPriority w:val="99"/>
     <w:unhideWhenUsed/>
     <w:rsid w:val="00FB171F"/>
     <w:rPr>
       <w:color w:val="0563C1" w:themeColor="hyperlink"/>
       <w:u w:val="single"/>
+    </w:rPr>
+  </w:style>
+  <w:style w:type="character" w:styleId="a4">
+    <w:name w:val="Unresolved Mention"/>
+    <w:basedOn w:val="a0"/>
+    <w:uiPriority w:val="99"/>
+    <w:semiHidden/>
+    <w:unhideWhenUsed/>
+    <w:rsid w:val="007915BC"/>
+    <w:rPr>
+      <w:color w:val="605E5C"/>
+      <w:shd w:val="clear" w:color="auto" w:fill="E1DFDD"/>
     </w:rPr>
   </w:style>
 </w:styles>

</xml_diff>

<commit_message>
not sure Ch4 architecture
</commit_message>
<xml_diff>
--- a/Report - Ch4.docx
+++ b/Report - Ch4.docx
@@ -40,6 +40,72 @@
     <w:p>
       <w:pPr>
         <w:spacing w:line="240" w:lineRule="auto"/>
+        <w:jc w:val="center"/>
+      </w:pPr>
+      <w:r>
+        <w:rPr>
+          <w:b/>
+          <w:bCs/>
+          <w:noProof/>
+        </w:rPr>
+        <w:drawing>
+          <wp:inline distT="0" distB="0" distL="0" distR="0" wp14:anchorId="2E59D0D0" wp14:editId="61E0E22C">
+            <wp:extent cx="3840480" cy="2607041"/>
+            <wp:effectExtent l="0" t="0" r="0" b="0"/>
+            <wp:docPr id="10" name="Picture 10"/>
+            <wp:cNvGraphicFramePr>
+              <a:graphicFrameLocks xmlns:a="http://schemas.openxmlformats.org/drawingml/2006/main" noChangeAspect="1"/>
+            </wp:cNvGraphicFramePr>
+            <a:graphic xmlns:a="http://schemas.openxmlformats.org/drawingml/2006/main">
+              <a:graphicData uri="http://schemas.openxmlformats.org/drawingml/2006/picture">
+                <pic:pic xmlns:pic="http://schemas.openxmlformats.org/drawingml/2006/picture">
+                  <pic:nvPicPr>
+                    <pic:cNvPr id="0" name="Picture 1"/>
+                    <pic:cNvPicPr>
+                      <a:picLocks noChangeAspect="1" noChangeArrowheads="1"/>
+                    </pic:cNvPicPr>
+                  </pic:nvPicPr>
+                  <pic:blipFill>
+                    <a:blip r:embed="rId8">
+                      <a:extLst>
+                        <a:ext uri="{28A0092B-C50C-407E-A947-70E740481C1C}">
+                          <a14:useLocalDpi xmlns:a14="http://schemas.microsoft.com/office/drawing/2010/main" val="0"/>
+                        </a:ext>
+                      </a:extLst>
+                    </a:blip>
+                    <a:srcRect/>
+                    <a:stretch>
+                      <a:fillRect/>
+                    </a:stretch>
+                  </pic:blipFill>
+                  <pic:spPr bwMode="auto">
+                    <a:xfrm>
+                      <a:off x="0" y="0"/>
+                      <a:ext cx="3848632" cy="2612575"/>
+                    </a:xfrm>
+                    <a:prstGeom prst="rect">
+                      <a:avLst/>
+                    </a:prstGeom>
+                    <a:noFill/>
+                    <a:ln>
+                      <a:noFill/>
+                    </a:ln>
+                  </pic:spPr>
+                </pic:pic>
+              </a:graphicData>
+            </a:graphic>
+          </wp:inline>
+        </w:drawing>
+      </w:r>
+    </w:p>
+    <w:p>
+      <w:pPr>
+        <w:spacing w:line="240" w:lineRule="auto"/>
+      </w:pPr>
+    </w:p>
+    <w:p>
+      <w:pPr>
+        <w:spacing w:line="240" w:lineRule="auto"/>
       </w:pPr>
       <w:r>
         <w:t xml:space="preserve">For backend, the top layer is Spring Data JPA(Repository). It actually takes the advantage of the JPA specification, including the entity and association mappings, </w:t>
@@ -78,7 +144,7 @@
       <w:pPr>
         <w:spacing w:line="240" w:lineRule="auto"/>
       </w:pPr>
-      <w:hyperlink r:id="rId8" w:history="1">
+      <w:hyperlink r:id="rId9" w:history="1">
         <w:r>
           <w:rPr>
             <w:rStyle w:val="Hyperlink"/>
@@ -95,27 +161,23 @@
         <w:spacing w:line="240" w:lineRule="auto"/>
       </w:pPr>
       <w:r>
-        <w:t xml:space="preserve">The bottom layer is </w:t>
-      </w:r>
-      <w:proofErr w:type="gramStart"/>
-      <w:r>
-        <w:t xml:space="preserve">JDBC( </w:t>
-      </w:r>
-      <w:r>
-        <w:t>Java</w:t>
-      </w:r>
-      <w:proofErr w:type="gramEnd"/>
-      <w:r>
-        <w:t xml:space="preserve"> Database Connectivity</w:t>
-      </w:r>
-      <w:r>
-        <w:t xml:space="preserve"> ). It is just an </w:t>
-      </w:r>
-      <w:proofErr w:type="spellStart"/>
-      <w:r>
-        <w:t>api</w:t>
-      </w:r>
-      <w:proofErr w:type="spellEnd"/>
+        <w:t>The bottom layer is JDBC</w:t>
+      </w:r>
+      <w:r>
+        <w:t xml:space="preserve"> </w:t>
+      </w:r>
+      <w:r>
+        <w:t>(</w:t>
+      </w:r>
+      <w:r>
+        <w:t>Java Database Connectivity</w:t>
+      </w:r>
+      <w:r>
+        <w:t xml:space="preserve">). It is just an </w:t>
+      </w:r>
+      <w:r>
+        <w:t>API</w:t>
+      </w:r>
       <w:r>
         <w:t xml:space="preserve"> for Java which defines the way clients access the database. </w:t>
       </w:r>
@@ -123,22 +185,20 @@
         <w:t>The classes and interfaces of JDBC allow the application to send requests made by users to the specified database.</w:t>
       </w:r>
       <w:r>
-        <w:t xml:space="preserve"> It can be seen as a bridge between the Java application and relational </w:t>
-      </w:r>
-      <w:proofErr w:type="gramStart"/>
-      <w:r>
-        <w:t>databases(</w:t>
-      </w:r>
-      <w:proofErr w:type="gramEnd"/>
-      <w:r>
-        <w:t>MySQL)</w:t>
-      </w:r>
-    </w:p>
-    <w:p>
-      <w:pPr>
-        <w:spacing w:line="240" w:lineRule="auto"/>
-      </w:pPr>
-      <w:hyperlink r:id="rId9" w:history="1">
+        <w:t xml:space="preserve"> It can be seen as a bridge between the Java application and relational databases</w:t>
+      </w:r>
+      <w:r>
+        <w:t xml:space="preserve"> </w:t>
+      </w:r>
+      <w:r>
+        <w:t>(MySQL)</w:t>
+      </w:r>
+    </w:p>
+    <w:p>
+      <w:pPr>
+        <w:spacing w:line="240" w:lineRule="auto"/>
+      </w:pPr>
+      <w:hyperlink r:id="rId10" w:history="1">
         <w:r>
           <w:rPr>
             <w:rStyle w:val="Hyperlink"/>
@@ -154,7 +214,7 @@
       <w:pPr>
         <w:spacing w:line="240" w:lineRule="auto"/>
       </w:pPr>
-      <w:hyperlink r:id="rId10" w:history="1">
+      <w:hyperlink r:id="rId11" w:history="1">
         <w:r>
           <w:rPr>
             <w:rStyle w:val="Hyperlink"/>
@@ -214,7 +274,11 @@
       </w:r>
       <w:proofErr w:type="spellEnd"/>
       <w:r>
-        <w:t xml:space="preserve">. Vue Components is mainly used for UI rendering. Router is used to manage page navigation and jump. </w:t>
+        <w:t xml:space="preserve">. Vue Components is mainly used for UI </w:t>
+      </w:r>
+      <w:r>
+        <w:lastRenderedPageBreak/>
+        <w:t xml:space="preserve">rendering. Router is used to manage page navigation and jump. </w:t>
       </w:r>
       <w:proofErr w:type="spellStart"/>
       <w:r>
@@ -257,7 +321,7 @@
                     <pic:cNvPicPr/>
                   </pic:nvPicPr>
                   <pic:blipFill>
-                    <a:blip r:embed="rId11"/>
+                    <a:blip r:embed="rId12"/>
                     <a:stretch>
                       <a:fillRect/>
                     </a:stretch>
@@ -410,7 +474,7 @@
       <w:pPr>
         <w:spacing w:line="240" w:lineRule="auto"/>
       </w:pPr>
-      <w:hyperlink r:id="rId12" w:history="1">
+      <w:hyperlink r:id="rId13" w:history="1">
         <w:r>
           <w:rPr>
             <w:rStyle w:val="Hyperlink"/>
@@ -426,7 +490,7 @@
           <w:rStyle w:val="Hyperlink"/>
         </w:rPr>
       </w:pPr>
-      <w:hyperlink r:id="rId13" w:history="1">
+      <w:hyperlink r:id="rId14" w:history="1">
         <w:r>
           <w:rPr>
             <w:rStyle w:val="Hyperlink"/>
@@ -439,7 +503,7 @@
       <w:pPr>
         <w:spacing w:line="240" w:lineRule="auto"/>
       </w:pPr>
-      <w:hyperlink r:id="rId14" w:history="1">
+      <w:hyperlink r:id="rId15" w:history="1">
         <w:r>
           <w:rPr>
             <w:rStyle w:val="Hyperlink"/>
@@ -466,7 +530,15 @@
           <w:rFonts w:eastAsiaTheme="minorEastAsia"/>
           <w:lang w:eastAsia="zh-CN"/>
         </w:rPr>
-        <w:t xml:space="preserve">Because we use Vue.js to develop our mobile online shopping application, so it is not a native mobile application. If we just use links to navigate to the new pages. Every time when users jump to a new page, it will be reloaded, which will greatly affect the user experience. In order to make users feel that it is more like a mobile application. We used Single-Page Application (SPA) which is a web application or website supported by Vue.js. We want it to rewrite the page with new content fetched from a web server as the user interacts with it instead of loading a new page for every interaction. Thus, to achieve this function, we used Vue Router. Vue Router is the official routing library for Vue.js, which is great for handling the routing in Single-Page Applications. This means our application is only loaded once from the server to the browser and the result is that the browser does not need to reload when routing between pages and gives the user a smooth navigation experience between different pages. Here is an example of the router link in our project: </w:t>
+        <w:t xml:space="preserve">Because we use Vue.js to develop our mobile online shopping application, so it is not a native mobile application. If we just use links to navigate to the new pages. Every time when users jump to a new page, it will be reloaded, which will greatly affect the user experience. In order to make users feel that it is more like a mobile application. We used Single-Page Application (SPA) which is a web application or website supported by Vue.js. We want it to rewrite the page with new content fetched from a web server as the user interacts with it instead of loading a new page for every interaction. Thus, to achieve this function, we used Vue Router. Vue Router is the </w:t>
+      </w:r>
+      <w:r>
+        <w:rPr>
+          <w:rFonts w:eastAsiaTheme="minorEastAsia"/>
+          <w:lang w:eastAsia="zh-CN"/>
+        </w:rPr>
+        <w:lastRenderedPageBreak/>
+        <w:t xml:space="preserve">official routing library for Vue.js, which is great for handling the routing in Single-Page Applications. This means our application is only loaded once from the server to the browser and the result is that the browser does not need to reload when routing between pages and gives the user a smooth navigation experience between different pages. Here is an example of the router link in our project: </w:t>
       </w:r>
     </w:p>
     <w:p>
@@ -500,7 +572,7 @@
                     <pic:cNvPicPr/>
                   </pic:nvPicPr>
                   <pic:blipFill>
-                    <a:blip r:embed="rId15"/>
+                    <a:blip r:embed="rId16"/>
                     <a:stretch>
                       <a:fillRect/>
                     </a:stretch>
@@ -545,7 +617,7 @@
           <w:lang w:eastAsia="zh-CN"/>
         </w:rPr>
       </w:pPr>
-      <w:hyperlink r:id="rId16" w:history="1">
+      <w:hyperlink r:id="rId17" w:history="1">
         <w:r>
           <w:rPr>
             <w:rStyle w:val="Hyperlink"/>
@@ -712,7 +784,7 @@
           <w:lang w:eastAsia="zh-CN"/>
         </w:rPr>
       </w:pPr>
-      <w:hyperlink r:id="rId17" w:history="1">
+      <w:hyperlink r:id="rId18" w:history="1">
         <w:r>
           <w:rPr>
             <w:rStyle w:val="Hyperlink"/>
@@ -780,6 +852,7 @@
           <w:noProof/>
           <w:lang w:eastAsia="zh-CN"/>
         </w:rPr>
+        <w:lastRenderedPageBreak/>
         <w:drawing>
           <wp:inline distT="0" distB="0" distL="0" distR="0" wp14:anchorId="03A62FB0" wp14:editId="0A4667F4">
             <wp:extent cx="4732317" cy="3127093"/>
@@ -796,7 +869,7 @@
                     <pic:cNvPicPr/>
                   </pic:nvPicPr>
                   <pic:blipFill>
-                    <a:blip r:embed="rId18"/>
+                    <a:blip r:embed="rId19"/>
                     <a:stretch>
                       <a:fillRect/>
                     </a:stretch>
@@ -881,7 +954,6 @@
           <w:noProof/>
           <w:lang w:eastAsia="zh-CN"/>
         </w:rPr>
-        <w:lastRenderedPageBreak/>
         <w:drawing>
           <wp:inline distT="0" distB="0" distL="0" distR="0" wp14:anchorId="64B8F463" wp14:editId="26846261">
             <wp:extent cx="1962424" cy="1943371"/>
@@ -898,7 +970,7 @@
                     <pic:cNvPicPr/>
                   </pic:nvPicPr>
                   <pic:blipFill>
-                    <a:blip r:embed="rId19"/>
+                    <a:blip r:embed="rId20"/>
                     <a:stretch>
                       <a:fillRect/>
                     </a:stretch>
@@ -967,6 +1039,7 @@
           <w:noProof/>
           <w:lang w:eastAsia="zh-CN"/>
         </w:rPr>
+        <w:lastRenderedPageBreak/>
         <w:drawing>
           <wp:inline distT="0" distB="0" distL="0" distR="0" wp14:anchorId="3FBEEE51" wp14:editId="1AC9736B">
             <wp:extent cx="3509158" cy="3300016"/>
@@ -983,7 +1056,7 @@
                     <pic:cNvPicPr/>
                   </pic:nvPicPr>
                   <pic:blipFill>
-                    <a:blip r:embed="rId20"/>
+                    <a:blip r:embed="rId21"/>
                     <a:stretch>
                       <a:fillRect/>
                     </a:stretch>
@@ -1118,7 +1191,7 @@
           <w:lang w:eastAsia="zh-CN"/>
         </w:rPr>
       </w:pPr>
-      <w:hyperlink r:id="rId21" w:history="1">
+      <w:hyperlink r:id="rId22" w:history="1">
         <w:r>
           <w:rPr>
             <w:rStyle w:val="Hyperlink"/>
@@ -1137,7 +1210,7 @@
           <w:lang w:eastAsia="zh-CN"/>
         </w:rPr>
       </w:pPr>
-      <w:hyperlink r:id="rId22" w:history="1">
+      <w:hyperlink r:id="rId23" w:history="1">
         <w:r>
           <w:rPr>
             <w:rStyle w:val="Hyperlink"/>
@@ -1259,7 +1332,11 @@
       </w:r>
       <w:proofErr w:type="spellEnd"/>
       <w:r>
-        <w:t xml:space="preserve"> files, abbreviated as SFC). A Vue SFC, as the name suggests, encapsulates the component's logic (JavaScript), template (HTML), and styles (CSS) in a single file. Figure 4-1-1-1 is an example of SFC file format in our project.</w:t>
+        <w:t xml:space="preserve"> files, abbreviated as SFC). A Vue </w:t>
+      </w:r>
+      <w:r>
+        <w:lastRenderedPageBreak/>
+        <w:t>SFC, as the name suggests, encapsulates the component's logic (JavaScript), template (HTML), and styles (CSS) in a single file. Figure 4-1-1-1 is an example of SFC file format in our project.</w:t>
       </w:r>
     </w:p>
     <w:p>
@@ -1287,7 +1364,7 @@
                     <pic:cNvPicPr/>
                   </pic:nvPicPr>
                   <pic:blipFill>
-                    <a:blip r:embed="rId23"/>
+                    <a:blip r:embed="rId24"/>
                     <a:stretch>
                       <a:fillRect/>
                     </a:stretch>
@@ -1365,7 +1442,7 @@
       <w:pPr>
         <w:spacing w:line="240" w:lineRule="auto"/>
       </w:pPr>
-      <w:hyperlink r:id="rId24" w:history="1">
+      <w:hyperlink r:id="rId25" w:history="1">
         <w:r>
           <w:rPr>
             <w:rStyle w:val="Hyperlink"/>
@@ -1379,23 +1456,26 @@
         <w:spacing w:line="240" w:lineRule="auto"/>
       </w:pPr>
       <w:r>
+        <w:t>Spring Boot is an API server which is implemented with Java. It has high performance and is super popular among the developers, which means we could get more help and reference through resources on the Internet. Besides, it provides powerful tool named Spring Data JPA. It actually takes the advantage of the JPA specification, including the entity and association mappings, the entity lifecycle management, and JPA’s query capabilities. Besides, it has extra functions which do not require codes to implement with the repository pattern on a higher abstraction level. And it also provides the function which help generate MySQL queries automatically based on the method names.</w:t>
+      </w:r>
+    </w:p>
+    <w:p>
+      <w:pPr>
+        <w:spacing w:line="240" w:lineRule="auto"/>
+      </w:pPr>
+      <w:r>
+        <w:t xml:space="preserve">MySQL server is a perfect choice to store all the related data to accompany with Spring Boot as API server. MySQL is an open-source relational database management system (RDBMS) and it has also been tested to be a "fast, stable and true multi-user, multi-threaded SQL database server", which means it has excellent performance. Since its first internal release on 23 May 1995, it has been developing for years. This means it has wide range of members applying it and we could get a variety of </w:t>
+      </w:r>
+      <w:r>
         <w:lastRenderedPageBreak/>
-        <w:t>Spring Boot is an API server which is implemented with Java. It has high performance and is super popular among the developers, which means we could get more help and reference through resources on the Internet. Besides, it provides powerful tool named Spring Data JPA. It actually takes the advantage of the JPA specification, including the entity and association mappings, the entity lifecycle management, and JPA’s query capabilities. Besides, it has extra functions which do not require codes to implement with the repository pattern on a higher abstraction level. And it also provides the function which help generate MySQL queries automatically based on the method names.</w:t>
-      </w:r>
-    </w:p>
-    <w:p>
-      <w:pPr>
-        <w:spacing w:line="240" w:lineRule="auto"/>
-      </w:pPr>
-      <w:r>
-        <w:t>MySQL server is a perfect choice to store all the related data to accompany with Spring Boot as API server. MySQL is an open-source relational database management system (RDBMS) and it has also been tested to be a "fast, stable and true multi-user, multi-threaded SQL database server", which means it has excellent performance. Since its first internal release on 23 May 1995, it has been developing for years. This means it has wide range of members applying it and we could get a variety of community support. Meanwhile, Spring Boot has already had many MySQL related tools and libraries. Developers could use MySQL more easily and quickly.</w:t>
-      </w:r>
-    </w:p>
-    <w:p>
-      <w:pPr>
-        <w:spacing w:line="240" w:lineRule="auto"/>
-      </w:pPr>
-      <w:hyperlink r:id="rId25" w:history="1">
+        <w:t>community support. Meanwhile, Spring Boot has already had many MySQL related tools and libraries. Developers could use MySQL more easily and quickly.</w:t>
+      </w:r>
+    </w:p>
+    <w:p>
+      <w:pPr>
+        <w:spacing w:line="240" w:lineRule="auto"/>
+      </w:pPr>
+      <w:hyperlink r:id="rId26" w:history="1">
         <w:r>
           <w:rPr>
             <w:rStyle w:val="Hyperlink"/>
@@ -1442,7 +1522,7 @@
                     </pic:cNvPicPr>
                   </pic:nvPicPr>
                   <pic:blipFill>
-                    <a:blip r:embed="rId26">
+                    <a:blip r:embed="rId27">
                       <a:extLst>
                         <a:ext uri="{28A0092B-C50C-407E-A947-70E740481C1C}">
                           <a14:useLocalDpi xmlns:a14="http://schemas.microsoft.com/office/drawing/2010/main" val="0"/>
@@ -1519,22 +1599,14 @@
         <w:spacing w:line="240" w:lineRule="auto"/>
       </w:pPr>
       <w:r>
-        <w:t xml:space="preserve">Our application adopts MVC structure. MVC consists of Model, View, Controller. Model layer represents data model and defines the storage of all the application’s data objects. Besides, it all contains the logic of data operation. In </w:t>
+        <w:t xml:space="preserve">Our application adopts MVC structure. MVC consists of Model, View, Controller. Model layer represents data model and defines the storage of all the application’s data objects. Besides, it all contains the logic of data operation. In Niubility, Spring Boot JPA actually helps us deal with this layer. I will use Customer entity to illustrate. Fig. shows we simply create a class to define the specific entity and its related attributes. Spring Boot JPA will automatically generate corresponding tables in MySQL server. So how can we query the database server to get the desired data? Here Dao (Data Access Object) plays an important role, which could allow developers simply write the method name without requiring them to input the detailed query. And Dao actually provides the basic CRUD functions with some specific situations. Fig. X present the method in </w:t>
       </w:r>
       <w:proofErr w:type="spellStart"/>
       <w:r>
-        <w:t>Niubility</w:t>
+        <w:t>ShoppingCartDao</w:t>
       </w:r>
       <w:proofErr w:type="spellEnd"/>
       <w:r>
-        <w:t xml:space="preserve">, Spring Boot JPA actually helps us deal with this layer. I will use Customer entity to illustrate. Fig. shows we simply create a class to define the specific entity and its related attributes. Spring Boot JPA will automatically generate corresponding tables in MySQL server. So how can we query the database server to get the desired data? Here Dao (Data Access Object) plays an important role, which could allow developers simply write the method name without requiring them to input the detailed query. And Dao actually provides the basic CRUD functions with some specific situations. Fig. X present the method in </w:t>
-      </w:r>
-      <w:proofErr w:type="spellStart"/>
-      <w:r>
-        <w:t>ShoppingCartDao</w:t>
-      </w:r>
-      <w:proofErr w:type="spellEnd"/>
-      <w:r>
         <w:t xml:space="preserve"> which get the shopping cart records belonging to the specific customer.</w:t>
       </w:r>
     </w:p>
@@ -1543,6 +1615,7 @@
         <w:spacing w:line="240" w:lineRule="auto"/>
       </w:pPr>
       <w:r>
+        <w:lastRenderedPageBreak/>
         <w:t>View is the layer which is associated with User Interface. It provides the visual representation of MVC model. In other words, it displays the output to the user. In the application, Vue component actually in charge of this.</w:t>
       </w:r>
     </w:p>
@@ -1589,7 +1662,7 @@
                     </pic:cNvPicPr>
                   </pic:nvPicPr>
                   <pic:blipFill>
-                    <a:blip r:embed="rId27">
+                    <a:blip r:embed="rId28">
                       <a:extLst>
                         <a:ext uri="{28A0092B-C50C-407E-A947-70E740481C1C}">
                           <a14:useLocalDpi xmlns:a14="http://schemas.microsoft.com/office/drawing/2010/main" val="0"/>
@@ -1657,7 +1730,7 @@
                     </pic:cNvPicPr>
                   </pic:nvPicPr>
                   <pic:blipFill>
-                    <a:blip r:embed="rId28">
+                    <a:blip r:embed="rId29">
                       <a:extLst>
                         <a:ext uri="{28A0092B-C50C-407E-A947-70E740481C1C}">
                           <a14:useLocalDpi xmlns:a14="http://schemas.microsoft.com/office/drawing/2010/main" val="0"/>
@@ -1706,6 +1779,21 @@
     </w:p>
     <w:p>
       <w:pPr>
+        <w:spacing w:line="240" w:lineRule="auto"/>
+        <w:jc w:val="center"/>
+      </w:pPr>
+    </w:p>
+    <w:p>
+      <w:pPr>
+        <w:spacing w:line="240" w:lineRule="auto"/>
+        <w:rPr>
+          <w:rFonts w:eastAsiaTheme="minorEastAsia" w:hint="eastAsia"/>
+          <w:lang w:eastAsia="zh-CN"/>
+        </w:rPr>
+      </w:pPr>
+    </w:p>
+    <w:p>
+      <w:pPr>
         <w:pStyle w:val="Heading2"/>
         <w:numPr>
           <w:ilvl w:val="1"/>
@@ -1715,103 +1803,106 @@
       </w:pPr>
       <w:bookmarkStart w:id="3" w:name="_Toc474312334"/>
       <w:r>
+        <w:t>REM Adaptation Solution for Mobile Screen</w:t>
+      </w:r>
+    </w:p>
+    <w:p>
+      <w:pPr>
+        <w:spacing w:line="240" w:lineRule="auto"/>
+      </w:pPr>
+      <w:r>
+        <w:t xml:space="preserve">Nowadays, the brands of mobile phones are becoming more and more abundant, and the sizes of mobile phone screens are even more varied. Since our project is to develop a mobile web application, we must first consider the problem of displaying web content adaptively to the different screen sizes. </w:t>
+      </w:r>
+    </w:p>
+    <w:p>
+      <w:pPr>
+        <w:spacing w:line="240" w:lineRule="auto"/>
+      </w:pPr>
+      <w:r>
+        <w:t>To solve this problem, we should first consider the unit that controls the page size. All lengths in the browser are in units of CSS pixels, which is what we often call "</w:t>
+      </w:r>
+      <w:proofErr w:type="spellStart"/>
+      <w:r>
+        <w:t>px</w:t>
+      </w:r>
+      <w:proofErr w:type="spellEnd"/>
+      <w:r>
+        <w:t xml:space="preserve">", but </w:t>
+      </w:r>
+      <w:proofErr w:type="spellStart"/>
+      <w:r>
+        <w:t>px</w:t>
+      </w:r>
+      <w:proofErr w:type="spellEnd"/>
+      <w:r>
+        <w:t xml:space="preserve"> is absolute unit in CSS. Rem, on the other hand, is relative unit that is based on the document's root font size. </w:t>
+      </w:r>
+      <w:proofErr w:type="gramStart"/>
+      <w:r>
+        <w:t>So</w:t>
+      </w:r>
+      <w:proofErr w:type="gramEnd"/>
+      <w:r>
+        <w:t xml:space="preserve"> it can change with the root font size, thus realizing the adaptive function. To convert the CSS unit </w:t>
+      </w:r>
+      <w:proofErr w:type="spellStart"/>
+      <w:r>
+        <w:t>px</w:t>
+      </w:r>
+      <w:proofErr w:type="spellEnd"/>
+      <w:r>
+        <w:t xml:space="preserve"> to rem. We used </w:t>
+      </w:r>
+      <w:proofErr w:type="spellStart"/>
+      <w:r>
+        <w:t>Postcss-pxtorem</w:t>
+      </w:r>
+      <w:proofErr w:type="spellEnd"/>
+      <w:r>
+        <w:t xml:space="preserve"> which is a plugin for </w:t>
+      </w:r>
+      <w:proofErr w:type="spellStart"/>
+      <w:r>
+        <w:t>PostCSS</w:t>
+      </w:r>
+      <w:proofErr w:type="spellEnd"/>
+      <w:r>
+        <w:t xml:space="preserve"> that generates rem units from pixel units. Figure 4-2-1 shows how to configure </w:t>
+      </w:r>
+      <w:proofErr w:type="spellStart"/>
+      <w:r>
+        <w:t>postcss-pxtorem</w:t>
+      </w:r>
+      <w:proofErr w:type="spellEnd"/>
+      <w:r>
+        <w:t>. In this file, we set the conversion base to 37.5 which is the “</w:t>
+      </w:r>
+      <w:proofErr w:type="spellStart"/>
+      <w:r>
+        <w:t>rootValue</w:t>
+      </w:r>
+      <w:proofErr w:type="spellEnd"/>
+      <w:r>
+        <w:t xml:space="preserve">”. This means </w:t>
+      </w:r>
+      <w:proofErr w:type="spellStart"/>
+      <w:r>
+        <w:t>means</w:t>
+      </w:r>
+      <w:proofErr w:type="spellEnd"/>
+      <w:r>
+        <w:t xml:space="preserve"> that 1rem is equal to 37.5px. For </w:t>
+      </w:r>
+      <w:r>
         <w:lastRenderedPageBreak/>
-        <w:t>REM Adaptation Solution for Mobile Screen</w:t>
-      </w:r>
-    </w:p>
-    <w:p>
-      <w:pPr>
-        <w:spacing w:line="240" w:lineRule="auto"/>
-      </w:pPr>
-      <w:r>
-        <w:t xml:space="preserve">Nowadays, the brands of mobile phones are becoming more and more abundant, and the sizes of mobile phone screens are even more varied. Since our project is to develop a mobile web application, we must first consider the problem of displaying web content adaptively to the different screen sizes. </w:t>
-      </w:r>
-    </w:p>
-    <w:p>
-      <w:pPr>
-        <w:spacing w:line="240" w:lineRule="auto"/>
-      </w:pPr>
-      <w:r>
-        <w:t>To solve this problem, we should first consider the unit that controls the page size. All lengths in the browser are in units of CSS pixels, which is what we often call "</w:t>
-      </w:r>
-      <w:proofErr w:type="spellStart"/>
-      <w:r>
-        <w:t>px</w:t>
-      </w:r>
-      <w:proofErr w:type="spellEnd"/>
-      <w:r>
-        <w:t xml:space="preserve">", but </w:t>
-      </w:r>
-      <w:proofErr w:type="spellStart"/>
-      <w:r>
-        <w:t>px</w:t>
-      </w:r>
-      <w:proofErr w:type="spellEnd"/>
-      <w:r>
-        <w:t xml:space="preserve"> is absolute unit in CSS. Rem, on the other hand, is relative unit that is based on the document's root font size. </w:t>
-      </w:r>
-      <w:proofErr w:type="gramStart"/>
-      <w:r>
-        <w:t>So</w:t>
-      </w:r>
-      <w:proofErr w:type="gramEnd"/>
-      <w:r>
-        <w:t xml:space="preserve"> it can change with the root font size, thus realizing the adaptive function. To convert the CSS unit </w:t>
-      </w:r>
-      <w:proofErr w:type="spellStart"/>
-      <w:r>
-        <w:t>px</w:t>
-      </w:r>
-      <w:proofErr w:type="spellEnd"/>
-      <w:r>
-        <w:t xml:space="preserve"> to rem. We used </w:t>
-      </w:r>
-      <w:proofErr w:type="spellStart"/>
-      <w:r>
-        <w:t>Postcss-pxtorem</w:t>
-      </w:r>
-      <w:proofErr w:type="spellEnd"/>
-      <w:r>
-        <w:t xml:space="preserve"> which is a plugin for </w:t>
-      </w:r>
-      <w:proofErr w:type="spellStart"/>
-      <w:r>
-        <w:t>PostCSS</w:t>
-      </w:r>
-      <w:proofErr w:type="spellEnd"/>
-      <w:r>
-        <w:t xml:space="preserve"> that generates rem units from pixel units. Figure 4-2-1 shows how to configure </w:t>
-      </w:r>
-      <w:proofErr w:type="spellStart"/>
-      <w:r>
-        <w:t>postcss-pxtorem</w:t>
-      </w:r>
-      <w:proofErr w:type="spellEnd"/>
-      <w:r>
-        <w:t>. In this file, we set the conversion base to 37.5 which is the “</w:t>
-      </w:r>
-      <w:proofErr w:type="spellStart"/>
-      <w:r>
-        <w:t>rootValue</w:t>
-      </w:r>
-      <w:proofErr w:type="spellEnd"/>
-      <w:r>
-        <w:t xml:space="preserve">”. This means </w:t>
-      </w:r>
-      <w:proofErr w:type="spellStart"/>
-      <w:r>
-        <w:t>means</w:t>
-      </w:r>
-      <w:proofErr w:type="spellEnd"/>
-      <w:r>
-        <w:t xml:space="preserve"> that 1rem is equal to 37.5px. For example, in the second picture, I set the width of the title to 375px, and the width rendered in the browser is 10rem, just as shown in the third picture.</w:t>
-      </w:r>
-    </w:p>
-    <w:p>
-      <w:pPr>
-        <w:spacing w:line="240" w:lineRule="auto"/>
-      </w:pPr>
-      <w:hyperlink r:id="rId29" w:history="1">
+        <w:t>example, in the second picture, I set the width of the title to 375px, and the width rendered in the browser is 10rem, just as shown in the third picture.</w:t>
+      </w:r>
+    </w:p>
+    <w:p>
+      <w:pPr>
+        <w:spacing w:line="240" w:lineRule="auto"/>
+      </w:pPr>
+      <w:hyperlink r:id="rId30" w:history="1">
         <w:r>
           <w:rPr>
             <w:rStyle w:val="Hyperlink"/>
@@ -1824,7 +1915,7 @@
       <w:pPr>
         <w:spacing w:line="240" w:lineRule="auto"/>
       </w:pPr>
-      <w:hyperlink r:id="rId30" w:history="1">
+      <w:hyperlink r:id="rId31" w:history="1">
         <w:r>
           <w:rPr>
             <w:rStyle w:val="Hyperlink"/>
@@ -1858,7 +1949,7 @@
                     <pic:cNvPicPr/>
                   </pic:nvPicPr>
                   <pic:blipFill>
-                    <a:blip r:embed="rId31"/>
+                    <a:blip r:embed="rId32"/>
                     <a:stretch>
                       <a:fillRect/>
                     </a:stretch>
@@ -1905,7 +1996,7 @@
                     <pic:cNvPicPr/>
                   </pic:nvPicPr>
                   <pic:blipFill>
-                    <a:blip r:embed="rId32"/>
+                    <a:blip r:embed="rId33"/>
                     <a:stretch>
                       <a:fillRect/>
                     </a:stretch>
@@ -1952,7 +2043,7 @@
                     <pic:cNvPicPr/>
                   </pic:nvPicPr>
                   <pic:blipFill>
-                    <a:blip r:embed="rId33"/>
+                    <a:blip r:embed="rId34"/>
                     <a:stretch>
                       <a:fillRect/>
                     </a:stretch>
@@ -1995,67 +2086,67 @@
         <w:spacing w:line="240" w:lineRule="auto"/>
       </w:pPr>
       <w:r>
+        <w:t xml:space="preserve">If we just converted the CSS units, it would be the same as before changing the units. If we change the size of the screen, the size of the content of the web page will not change, which will cause the problem that the font is small even though the screen of the mobile phone is large. In order to solve this problem, we use </w:t>
+      </w:r>
+      <w:proofErr w:type="spellStart"/>
+      <w:r>
+        <w:t>postcss-pxtorem</w:t>
+      </w:r>
+      <w:proofErr w:type="spellEnd"/>
+      <w:r>
+        <w:t xml:space="preserve"> and </w:t>
+      </w:r>
+      <w:proofErr w:type="spellStart"/>
+      <w:r>
+        <w:t>amfe</w:t>
+      </w:r>
+      <w:proofErr w:type="spellEnd"/>
+      <w:r>
+        <w:t xml:space="preserve">-flexible together to dynamically read the screen size of the user's mobile phone. As we mentioned before, </w:t>
+      </w:r>
+      <w:proofErr w:type="spellStart"/>
+      <w:r>
+        <w:t>postcss-pxtorem</w:t>
+      </w:r>
+      <w:proofErr w:type="spellEnd"/>
+      <w:r>
+        <w:t xml:space="preserve"> will convert </w:t>
+      </w:r>
+      <w:proofErr w:type="spellStart"/>
+      <w:r>
+        <w:t>px</w:t>
+      </w:r>
+      <w:proofErr w:type="spellEnd"/>
+      <w:r>
+        <w:t xml:space="preserve"> to rem, and </w:t>
+      </w:r>
+      <w:proofErr w:type="spellStart"/>
+      <w:r>
+        <w:t>amfe</w:t>
+      </w:r>
+      <w:proofErr w:type="spellEnd"/>
+      <w:r>
+        <w:t xml:space="preserve">-flexible will set 1rem to </w:t>
+      </w:r>
+      <w:proofErr w:type="spellStart"/>
+      <w:r>
+        <w:t>viewWidth</w:t>
+      </w:r>
+      <w:proofErr w:type="spellEnd"/>
+      <w:r>
+        <w:t>/10, which means that dynamically convert the font size to one-tenth of the screen width. In this way, the font size of our web app will change with the size of different mobile phone screens. The following two pictures show that in the case of different screens of different virtual machines. The font size will change with different screen sizes. For example, the font size in the iPhone 12 Pro is 39px, while the font size in the iPad Air The size is 82px.</w:t>
+      </w:r>
+    </w:p>
+    <w:p>
+      <w:pPr>
+        <w:spacing w:line="240" w:lineRule="auto"/>
+        <w:jc w:val="center"/>
+      </w:pPr>
+      <w:r>
+        <w:rPr>
+          <w:noProof/>
+        </w:rPr>
         <w:lastRenderedPageBreak/>
-        <w:t xml:space="preserve">If we just converted the CSS units, it would be the same as before changing the units. If we change the size of the screen, the size of the content of the web page will not change, which will cause the problem that the font is small even though the screen of the mobile phone is large. In order to solve this problem, we use </w:t>
-      </w:r>
-      <w:proofErr w:type="spellStart"/>
-      <w:r>
-        <w:t>postcss-pxtorem</w:t>
-      </w:r>
-      <w:proofErr w:type="spellEnd"/>
-      <w:r>
-        <w:t xml:space="preserve"> and </w:t>
-      </w:r>
-      <w:proofErr w:type="spellStart"/>
-      <w:r>
-        <w:t>amfe</w:t>
-      </w:r>
-      <w:proofErr w:type="spellEnd"/>
-      <w:r>
-        <w:t xml:space="preserve">-flexible together to dynamically read the screen size of the user's mobile phone. As we mentioned before, </w:t>
-      </w:r>
-      <w:proofErr w:type="spellStart"/>
-      <w:r>
-        <w:t>postcss-pxtorem</w:t>
-      </w:r>
-      <w:proofErr w:type="spellEnd"/>
-      <w:r>
-        <w:t xml:space="preserve"> will convert </w:t>
-      </w:r>
-      <w:proofErr w:type="spellStart"/>
-      <w:r>
-        <w:t>px</w:t>
-      </w:r>
-      <w:proofErr w:type="spellEnd"/>
-      <w:r>
-        <w:t xml:space="preserve"> to rem, and </w:t>
-      </w:r>
-      <w:proofErr w:type="spellStart"/>
-      <w:r>
-        <w:t>amfe</w:t>
-      </w:r>
-      <w:proofErr w:type="spellEnd"/>
-      <w:r>
-        <w:t xml:space="preserve">-flexible will set 1rem to </w:t>
-      </w:r>
-      <w:proofErr w:type="spellStart"/>
-      <w:r>
-        <w:t>viewWidth</w:t>
-      </w:r>
-      <w:proofErr w:type="spellEnd"/>
-      <w:r>
-        <w:t>/10, which means that dynamically convert the font size to one-tenth of the screen width. In this way, the font size of our web app will change with the size of different mobile phone screens. The following two pictures show that in the case of different screens of different virtual machines. The font size will change with different screen sizes. For example, the font size in the iPhone 12 Pro is 39px, while the font size in the iPad Air The size is 82px.</w:t>
-      </w:r>
-    </w:p>
-    <w:p>
-      <w:pPr>
-        <w:spacing w:line="240" w:lineRule="auto"/>
-        <w:jc w:val="center"/>
-      </w:pPr>
-      <w:r>
-        <w:rPr>
-          <w:noProof/>
-        </w:rPr>
         <w:pict w14:anchorId="7509F11E">
           <v:shapetype id="_x0000_t202" coordsize="21600,21600" o:spt="202" path="m,l,21600r21600,l21600,xe">
             <v:stroke joinstyle="miter"/>
@@ -2144,7 +2235,7 @@
                     <pic:cNvPicPr/>
                   </pic:nvPicPr>
                   <pic:blipFill>
-                    <a:blip r:embed="rId34"/>
+                    <a:blip r:embed="rId35"/>
                     <a:stretch>
                       <a:fillRect/>
                     </a:stretch>
@@ -2259,7 +2350,7 @@
                     <pic:cNvPicPr/>
                   </pic:nvPicPr>
                   <pic:blipFill>
-                    <a:blip r:embed="rId35"/>
+                    <a:blip r:embed="rId36"/>
                     <a:stretch>
                       <a:fillRect/>
                     </a:stretch>
@@ -2313,26 +2404,23 @@
         <w:spacing w:line="240" w:lineRule="auto"/>
       </w:pPr>
       <w:r>
-        <w:t xml:space="preserve">By default, an active component instance in Vue will be unmounted when switching away from it. This will cause any changed state it holds to be lost. When this component is displayed again, a new instance will be created with only the initial </w:t>
-      </w:r>
+        <w:t xml:space="preserve">By default, an active component instance in Vue will be unmounted when switching away from it. This will cause any changed state it holds to be lost. When this component is displayed again, a new instance will be created with only the initial state. This means After the user jumps to other pages. The previous page will be destroyed, and when the user returns to the previous page again. All the operations performed by the user on the previous page will be refreshed. </w:t>
+      </w:r>
+    </w:p>
+    <w:p>
+      <w:pPr>
+        <w:spacing w:line="240" w:lineRule="auto"/>
+      </w:pPr>
+      <w:r>
+        <w:t xml:space="preserve">Although this problem does not have a great impact on some pages, such as product detail page, order detail page, and account page. Because on these pages, there is not much data that users can manipulate. But for some pages, if the app refreshes the pages after the jumping, it will greatly affect the user experience. For instance, a user browses the product list on the home page. If the user opens the detailed page of a product on one of the product list pages. When the user returns to the home page again, the home page will reload and display the content of the first page. </w:t>
+      </w:r>
+    </w:p>
+    <w:p>
+      <w:pPr>
+        <w:spacing w:line="240" w:lineRule="auto"/>
+      </w:pPr>
       <w:r>
         <w:lastRenderedPageBreak/>
-        <w:t xml:space="preserve">state. This means After the user jumps to other pages. The previous page will be destroyed, and when the user returns to the previous page again. All the operations performed by the user on the previous page will be refreshed. </w:t>
-      </w:r>
-    </w:p>
-    <w:p>
-      <w:pPr>
-        <w:spacing w:line="240" w:lineRule="auto"/>
-      </w:pPr>
-      <w:r>
-        <w:t xml:space="preserve">Although this problem does not have a great impact on some pages, such as product detail page, order detail page, and account page. Because on these pages, there is not much data that users can manipulate. But for some pages, if the app refreshes the pages after the jumping, it will greatly affect the user experience. For instance, a user browses the product list on the home page. If the user opens the detailed page of a product on one of the product list pages. When the user returns to the home page again, the home page will reload and display the content of the first page. </w:t>
-      </w:r>
-    </w:p>
-    <w:p>
-      <w:pPr>
-        <w:spacing w:line="240" w:lineRule="auto"/>
-      </w:pPr>
-      <w:r>
         <w:t>To solve this problem, we adopted &lt;keep-alive&gt; in the front-end, which is a built-in component that allows us to conditionally cache component instances when dynamically switching between multiple components. When a component instance is removed from the DOM but is part of a component tree cached by &lt;keep-alive&gt;, it goes into an inactive state instead of being unmounted. When a component instance is inserted into the DOM as part of a cached tree, it will be activated. Figure 4-3-1 illustrates the two component that are inside the &lt;keep-alive&gt; component. This picture represents that the user is currently on the order list page, and the home page caches the data when the user left the page for the last time.</w:t>
       </w:r>
     </w:p>
@@ -2457,7 +2545,7 @@
                     <pic:cNvPicPr/>
                   </pic:nvPicPr>
                   <pic:blipFill>
-                    <a:blip r:embed="rId36"/>
+                    <a:blip r:embed="rId37"/>
                     <a:stretch>
                       <a:fillRect/>
                     </a:stretch>
@@ -2509,7 +2597,6 @@
         <w:rPr>
           <w:noProof/>
         </w:rPr>
-        <w:lastRenderedPageBreak/>
         <w:drawing>
           <wp:inline distT="0" distB="0" distL="0" distR="0" wp14:anchorId="6BDD5131" wp14:editId="2480B4F8">
             <wp:extent cx="4477745" cy="1668484"/>
@@ -2526,7 +2613,7 @@
                     <pic:cNvPicPr/>
                   </pic:nvPicPr>
                   <pic:blipFill>
-                    <a:blip r:embed="rId37"/>
+                    <a:blip r:embed="rId38"/>
                     <a:stretch>
                       <a:fillRect/>
                     </a:stretch>
@@ -2567,6 +2654,7 @@
         <w:spacing w:line="240" w:lineRule="auto"/>
       </w:pPr>
       <w:r>
+        <w:lastRenderedPageBreak/>
         <w:t>Now, although the data of the page can be recorded and cached, &lt;keep-alive&gt; cannot cache the scrolling position of the page when it was left last time, so two &lt;keep-alive&gt; lifecycle hooks are used at this time. A &lt;keep-alive&gt; component can register lifecycle hooks for these two states using “activated” and “</w:t>
       </w:r>
       <w:proofErr w:type="spellStart"/>
@@ -2608,6 +2696,9 @@
         <w:jc w:val="center"/>
       </w:pPr>
       <w:r>
+        <w:rPr>
+          <w:noProof/>
+        </w:rPr>
         <w:drawing>
           <wp:inline distT="0" distB="0" distL="0" distR="0" wp14:anchorId="78AB64C8" wp14:editId="624652ED">
             <wp:extent cx="4245429" cy="1258695"/>
@@ -2624,7 +2715,7 @@
                     <pic:cNvPicPr/>
                   </pic:nvPicPr>
                   <pic:blipFill>
-                    <a:blip r:embed="rId38"/>
+                    <a:blip r:embed="rId39"/>
                     <a:stretch>
                       <a:fillRect/>
                     </a:stretch>
@@ -2697,35 +2788,35 @@
         <w:spacing w:line="240" w:lineRule="auto"/>
       </w:pPr>
       <w:r>
-        <w:t xml:space="preserve">To solve this problem, we searched for information and found that the "include" attribute in &lt;keep-alive&gt; has a hidden feature. If we remove the component from the "include", the web app will not record and delete the cached data of the component, </w:t>
-      </w:r>
-      <w:r>
+        <w:t xml:space="preserve">To solve this problem, we searched for information and found that the "include" attribute in &lt;keep-alive&gt; has a hidden feature. If we remove the component from the "include", the web app will not record and delete the cached data of the component, which achieves the purpose of clearing the cache. In order to take advantage of this feature, we used &lt;keep-alive&gt; in conjunction with the </w:t>
+      </w:r>
+      <w:proofErr w:type="spellStart"/>
+      <w:r>
+        <w:t>Vuex</w:t>
+      </w:r>
+      <w:proofErr w:type="spellEnd"/>
+      <w:r>
+        <w:t xml:space="preserve"> we mentioned earlier. We store all component names that need to be cached in the </w:t>
+      </w:r>
+      <w:proofErr w:type="spellStart"/>
+      <w:r>
+        <w:t>Vuex</w:t>
+      </w:r>
+      <w:proofErr w:type="spellEnd"/>
+      <w:r>
+        <w:t xml:space="preserve"> store, and whenever the user clicks the logout button, the "include" will be cleared. And whenever any component in "include" is mounted for the first time, the names of all components will be stored in the "include". The code is shown below in Figure 4-3-4.</w:t>
+      </w:r>
+    </w:p>
+    <w:p>
+      <w:pPr>
+        <w:spacing w:line="240" w:lineRule="auto"/>
+        <w:jc w:val="center"/>
+      </w:pPr>
+      <w:r>
+        <w:rPr>
+          <w:noProof/>
+        </w:rPr>
         <w:lastRenderedPageBreak/>
-        <w:t xml:space="preserve">which achieves the purpose of clearing the cache. In order to take advantage of this feature, we used &lt;keep-alive&gt; in conjunction with the </w:t>
-      </w:r>
-      <w:proofErr w:type="spellStart"/>
-      <w:r>
-        <w:t>Vuex</w:t>
-      </w:r>
-      <w:proofErr w:type="spellEnd"/>
-      <w:r>
-        <w:t xml:space="preserve"> we mentioned earlier. We store all component names that need to be cached in the </w:t>
-      </w:r>
-      <w:proofErr w:type="spellStart"/>
-      <w:r>
-        <w:t>Vuex</w:t>
-      </w:r>
-      <w:proofErr w:type="spellEnd"/>
-      <w:r>
-        <w:t xml:space="preserve"> store, and whenever the user clicks the logout button, the "include" will be cleared. And whenever any component in "include" is mounted for the first time, the names of all components will be stored in the "include". The code is shown below in Figure 4-3-4.</w:t>
-      </w:r>
-    </w:p>
-    <w:p>
-      <w:pPr>
-        <w:spacing w:line="240" w:lineRule="auto"/>
-        <w:jc w:val="center"/>
-      </w:pPr>
-      <w:r>
         <w:drawing>
           <wp:inline distT="0" distB="0" distL="0" distR="0" wp14:anchorId="3EE83B1E" wp14:editId="6E30D2C0">
             <wp:extent cx="4441371" cy="1519818"/>
@@ -2742,7 +2833,7 @@
                     <pic:cNvPicPr/>
                   </pic:nvPicPr>
                   <pic:blipFill>
-                    <a:blip r:embed="rId39"/>
+                    <a:blip r:embed="rId40"/>
                     <a:stretch>
                       <a:fillRect/>
                     </a:stretch>
@@ -2769,6 +2860,9 @@
         <w:jc w:val="center"/>
       </w:pPr>
       <w:r>
+        <w:rPr>
+          <w:noProof/>
+        </w:rPr>
         <w:drawing>
           <wp:inline distT="0" distB="0" distL="0" distR="0" wp14:anchorId="6211FC52" wp14:editId="6709B745">
             <wp:extent cx="4441372" cy="1164099"/>
@@ -2785,7 +2879,7 @@
                     <pic:cNvPicPr/>
                   </pic:nvPicPr>
                   <pic:blipFill>
-                    <a:blip r:embed="rId40"/>
+                    <a:blip r:embed="rId41"/>
                     <a:stretch>
                       <a:fillRect/>
                     </a:stretch>
@@ -3014,30 +3108,23 @@
           <w:rFonts w:eastAsiaTheme="minorEastAsia"/>
           <w:lang w:eastAsia="zh-CN"/>
         </w:rPr>
-        <w:t xml:space="preserve">". As shown in the Figure 4-4-1-1 below, if the user </w:t>
-      </w:r>
-      <w:r>
-        <w:rPr>
-          <w:rFonts w:eastAsiaTheme="minorEastAsia"/>
-          <w:lang w:eastAsia="zh-CN"/>
+        <w:t>". As shown in the Figure 4-4-1-1 below, if the user wants to delete the item from the shopping cart, they can slide left and click the "Delete" button</w:t>
+      </w:r>
+    </w:p>
+    <w:p>
+      <w:pPr>
+        <w:spacing w:line="240" w:lineRule="auto"/>
+        <w:jc w:val="center"/>
+        <w:rPr>
+          <w:rFonts w:eastAsiaTheme="minorEastAsia"/>
+          <w:lang w:eastAsia="zh-CN"/>
+        </w:rPr>
+      </w:pPr>
+      <w:r>
+        <w:rPr>
+          <w:noProof/>
         </w:rPr>
         <w:lastRenderedPageBreak/>
-        <w:t>wants to delete the item from the shopping cart, they can slide left and click the "Delete" button</w:t>
-      </w:r>
-    </w:p>
-    <w:p>
-      <w:pPr>
-        <w:spacing w:line="240" w:lineRule="auto"/>
-        <w:jc w:val="center"/>
-        <w:rPr>
-          <w:rFonts w:eastAsiaTheme="minorEastAsia"/>
-          <w:lang w:eastAsia="zh-CN"/>
-        </w:rPr>
-      </w:pPr>
-      <w:r>
-        <w:rPr>
-          <w:noProof/>
-        </w:rPr>
         <w:pict w14:anchorId="76F162FB">
           <v:rect id="_x0000_s2069" style="position:absolute;left:0;text-align:left;margin-left:136.5pt;margin-top:73.85pt;width:177.15pt;height:65.45pt;z-index:251693056;visibility:visible;mso-wrap-style:square;mso-width-percent:0;mso-height-percent:0;mso-wrap-distance-left:9pt;mso-wrap-distance-top:0;mso-wrap-distance-right:9pt;mso-wrap-distance-bottom:0;mso-position-horizontal:absolute;mso-position-horizontal-relative:text;mso-position-vertical:absolute;mso-position-vertical-relative:text;mso-width-percent:0;mso-height-percent:0;mso-width-relative:margin;mso-height-relative:margin;v-text-anchor:middle" o:gfxdata="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" filled="f" strokecolor="red" strokeweight="1pt">
             <v:textbox style="mso-next-textbox:#_x0000_s2069">
@@ -3053,6 +3140,9 @@
         </w:pict>
       </w:r>
       <w:r>
+        <w:rPr>
+          <w:noProof/>
+        </w:rPr>
         <w:drawing>
           <wp:inline distT="0" distB="0" distL="0" distR="0" wp14:anchorId="08AE6681" wp14:editId="259F27A7">
             <wp:extent cx="2101933" cy="4431661"/>
@@ -3069,7 +3159,7 @@
                     <pic:cNvPicPr/>
                   </pic:nvPicPr>
                   <pic:blipFill>
-                    <a:blip r:embed="rId41"/>
+                    <a:blip r:embed="rId42"/>
                     <a:stretch>
                       <a:fillRect/>
                     </a:stretch>
@@ -3173,7 +3263,9 @@
         <w:jc w:val="center"/>
       </w:pPr>
       <w:r>
-        <w:lastRenderedPageBreak/>
+        <w:rPr>
+          <w:noProof/>
+        </w:rPr>
         <w:drawing>
           <wp:inline distT="0" distB="0" distL="0" distR="0" wp14:anchorId="65C0E6E7" wp14:editId="34671B13">
             <wp:extent cx="3236026" cy="567724"/>
@@ -3190,7 +3282,7 @@
                     <pic:cNvPicPr/>
                   </pic:nvPicPr>
                   <pic:blipFill>
-                    <a:blip r:embed="rId42"/>
+                    <a:blip r:embed="rId43"/>
                     <a:stretch>
                       <a:fillRect/>
                     </a:stretch>
@@ -3217,6 +3309,7 @@
         <w:jc w:val="center"/>
       </w:pPr>
       <w:r>
+        <w:lastRenderedPageBreak/>
         <w:t xml:space="preserve">Figure 4-4-2-1: </w:t>
       </w:r>
       <w:proofErr w:type="spellStart"/>
@@ -3230,7 +3323,7 @@
         <w:spacing w:line="240" w:lineRule="auto"/>
         <w:jc w:val="center"/>
       </w:pPr>
-      <w:hyperlink r:id="rId43" w:history="1">
+      <w:hyperlink r:id="rId44" w:history="1">
         <w:r>
           <w:rPr>
             <w:rStyle w:val="Hyperlink"/>
@@ -3388,10 +3481,11 @@
       </w:r>
       <w:r>
         <w:rPr>
+          <w:noProof/>
           <w:color w:val="FF0000"/>
         </w:rPr>
         <w:drawing>
-          <wp:anchor distT="0" distB="0" distL="114300" distR="114300" simplePos="0" relativeHeight="251662848" behindDoc="0" locked="0" layoutInCell="1" allowOverlap="1" wp14:anchorId="3B585EEA" wp14:editId="483DFE57">
+          <wp:anchor distT="0" distB="0" distL="114300" distR="114300" simplePos="0" relativeHeight="251663872" behindDoc="0" locked="0" layoutInCell="1" allowOverlap="1" wp14:anchorId="3B585EEA" wp14:editId="483DFE57">
             <wp:simplePos x="0" y="0"/>
             <wp:positionH relativeFrom="margin">
               <wp:posOffset>3110082</wp:posOffset>
@@ -3414,7 +3508,7 @@
                     <pic:cNvPicPr/>
                   </pic:nvPicPr>
                   <pic:blipFill>
-                    <a:blip r:embed="rId44"/>
+                    <a:blip r:embed="rId45"/>
                     <a:stretch>
                       <a:fillRect/>
                     </a:stretch>
@@ -3442,10 +3536,11 @@
       </w:r>
       <w:r>
         <w:rPr>
+          <w:noProof/>
           <w:color w:val="FF0000"/>
         </w:rPr>
         <w:drawing>
-          <wp:anchor distT="0" distB="0" distL="114300" distR="114300" simplePos="0" relativeHeight="251660800" behindDoc="0" locked="0" layoutInCell="1" allowOverlap="1" wp14:anchorId="0D532673" wp14:editId="49F6D142">
+          <wp:anchor distT="0" distB="0" distL="114300" distR="114300" simplePos="0" relativeHeight="251655680" behindDoc="0" locked="0" layoutInCell="1" allowOverlap="1" wp14:anchorId="0D532673" wp14:editId="49F6D142">
             <wp:simplePos x="0" y="0"/>
             <wp:positionH relativeFrom="margin">
               <wp:posOffset>320634</wp:posOffset>
@@ -3468,7 +3563,7 @@
                     <pic:cNvPicPr/>
                   </pic:nvPicPr>
                   <pic:blipFill>
-                    <a:blip r:embed="rId45"/>
+                    <a:blip r:embed="rId46"/>
                     <a:stretch>
                       <a:fillRect/>
                     </a:stretch>
@@ -3990,7 +4085,7 @@
                     <pic:cNvPicPr/>
                   </pic:nvPicPr>
                   <pic:blipFill>
-                    <a:blip r:embed="rId46"/>
+                    <a:blip r:embed="rId47"/>
                     <a:stretch>
                       <a:fillRect/>
                     </a:stretch>
@@ -4032,7 +4127,7 @@
                     <pic:cNvPicPr/>
                   </pic:nvPicPr>
                   <pic:blipFill>
-                    <a:blip r:embed="rId47"/>
+                    <a:blip r:embed="rId48"/>
                     <a:stretch>
                       <a:fillRect/>
                     </a:stretch>
@@ -4074,7 +4169,7 @@
                     <pic:cNvPicPr/>
                   </pic:nvPicPr>
                   <pic:blipFill>
-                    <a:blip r:embed="rId48"/>
+                    <a:blip r:embed="rId49"/>
                     <a:stretch>
                       <a:fillRect/>
                     </a:stretch>
@@ -4125,7 +4220,7 @@
                     <pic:cNvPicPr/>
                   </pic:nvPicPr>
                   <pic:blipFill>
-                    <a:blip r:embed="rId49" cstate="print">
+                    <a:blip r:embed="rId50" cstate="print">
                       <a:extLst>
                         <a:ext uri="{28A0092B-C50C-407E-A947-70E740481C1C}">
                           <a14:useLocalDpi xmlns:a14="http://schemas.microsoft.com/office/drawing/2010/main" val="0"/>
@@ -4292,7 +4387,7 @@
                     <pic:cNvPicPr/>
                   </pic:nvPicPr>
                   <pic:blipFill rotWithShape="1">
-                    <a:blip r:embed="rId50"/>
+                    <a:blip r:embed="rId51"/>
                     <a:srcRect b="2040"/>
                     <a:stretch/>
                   </pic:blipFill>
@@ -4477,7 +4572,7 @@
                     <pic:cNvPicPr/>
                   </pic:nvPicPr>
                   <pic:blipFill>
-                    <a:blip r:embed="rId51"/>
+                    <a:blip r:embed="rId52"/>
                     <a:stretch>
                       <a:fillRect/>
                     </a:stretch>
@@ -4632,7 +4727,7 @@
                     <pic:cNvPicPr/>
                   </pic:nvPicPr>
                   <pic:blipFill>
-                    <a:blip r:embed="rId52"/>
+                    <a:blip r:embed="rId53"/>
                     <a:stretch>
                       <a:fillRect/>
                     </a:stretch>
@@ -4718,7 +4813,7 @@
                     <pic:cNvPicPr/>
                   </pic:nvPicPr>
                   <pic:blipFill rotWithShape="1">
-                    <a:blip r:embed="rId53"/>
+                    <a:blip r:embed="rId54"/>
                     <a:srcRect l="-1" r="-45"/>
                     <a:stretch/>
                   </pic:blipFill>
@@ -4809,7 +4904,7 @@
                     <pic:cNvPicPr/>
                   </pic:nvPicPr>
                   <pic:blipFill rotWithShape="1">
-                    <a:blip r:embed="rId54">
+                    <a:blip r:embed="rId55">
                       <a:extLst>
                         <a:ext uri="{28A0092B-C50C-407E-A947-70E740481C1C}">
                           <a14:useLocalDpi xmlns:a14="http://schemas.microsoft.com/office/drawing/2010/main" val="0"/>
@@ -5048,7 +5143,7 @@
                     <pic:cNvPicPr/>
                   </pic:nvPicPr>
                   <pic:blipFill>
-                    <a:blip r:embed="rId55"/>
+                    <a:blip r:embed="rId56"/>
                     <a:stretch>
                       <a:fillRect/>
                     </a:stretch>
@@ -5121,7 +5216,7 @@
                     <pic:cNvPicPr/>
                   </pic:nvPicPr>
                   <pic:blipFill>
-                    <a:blip r:embed="rId56"/>
+                    <a:blip r:embed="rId57"/>
                     <a:stretch>
                       <a:fillRect/>
                     </a:stretch>
@@ -5215,7 +5310,7 @@
                     <pic:cNvPicPr/>
                   </pic:nvPicPr>
                   <pic:blipFill>
-                    <a:blip r:embed="rId57">
+                    <a:blip r:embed="rId58">
                       <a:extLst>
                         <a:ext uri="{28A0092B-C50C-407E-A947-70E740481C1C}">
                           <a14:useLocalDpi xmlns:a14="http://schemas.microsoft.com/office/drawing/2010/main" val="0"/>
@@ -5334,7 +5429,7 @@
                     <pic:cNvPicPr/>
                   </pic:nvPicPr>
                   <pic:blipFill>
-                    <a:blip r:embed="rId58">
+                    <a:blip r:embed="rId59">
                       <a:extLst>
                         <a:ext uri="{28A0092B-C50C-407E-A947-70E740481C1C}">
                           <a14:useLocalDpi xmlns:a14="http://schemas.microsoft.com/office/drawing/2010/main" val="0"/>
@@ -5396,7 +5491,7 @@
                     <pic:cNvPicPr/>
                   </pic:nvPicPr>
                   <pic:blipFill rotWithShape="1">
-                    <a:blip r:embed="rId59">
+                    <a:blip r:embed="rId60">
                       <a:extLst>
                         <a:ext uri="{28A0092B-C50C-407E-A947-70E740481C1C}">
                           <a14:useLocalDpi xmlns:a14="http://schemas.microsoft.com/office/drawing/2010/main" val="0"/>
@@ -5624,7 +5719,7 @@
                     <pic:cNvPicPr/>
                   </pic:nvPicPr>
                   <pic:blipFill>
-                    <a:blip r:embed="rId60"/>
+                    <a:blip r:embed="rId61"/>
                     <a:stretch>
                       <a:fillRect/>
                     </a:stretch>
@@ -5745,7 +5840,7 @@
                     <pic:cNvPicPr/>
                   </pic:nvPicPr>
                   <pic:blipFill>
-                    <a:blip r:embed="rId61"/>
+                    <a:blip r:embed="rId62"/>
                     <a:stretch>
                       <a:fillRect/>
                     </a:stretch>
@@ -5858,7 +5953,7 @@
                     <pic:cNvPicPr/>
                   </pic:nvPicPr>
                   <pic:blipFill>
-                    <a:blip r:embed="rId62">
+                    <a:blip r:embed="rId63">
                       <a:extLst>
                         <a:ext uri="{28A0092B-C50C-407E-A947-70E740481C1C}">
                           <a14:useLocalDpi xmlns:a14="http://schemas.microsoft.com/office/drawing/2010/main" val="0"/>
@@ -5970,7 +6065,7 @@
                     <pic:cNvPicPr/>
                   </pic:nvPicPr>
                   <pic:blipFill>
-                    <a:blip r:embed="rId63">
+                    <a:blip r:embed="rId64">
                       <a:extLst>
                         <a:ext uri="{28A0092B-C50C-407E-A947-70E740481C1C}">
                           <a14:useLocalDpi xmlns:a14="http://schemas.microsoft.com/office/drawing/2010/main" val="0"/>
@@ -6158,7 +6253,7 @@
                     <pic:cNvPicPr/>
                   </pic:nvPicPr>
                   <pic:blipFill>
-                    <a:blip r:embed="rId64" cstate="print">
+                    <a:blip r:embed="rId65" cstate="print">
                       <a:extLst>
                         <a:ext uri="{28A0092B-C50C-407E-A947-70E740481C1C}">
                           <a14:useLocalDpi xmlns:a14="http://schemas.microsoft.com/office/drawing/2010/main" val="0"/>
@@ -6428,7 +6523,7 @@
                     </pic:cNvPicPr>
                   </pic:nvPicPr>
                   <pic:blipFill>
-                    <a:blip r:embed="rId65">
+                    <a:blip r:embed="rId66">
                       <a:extLst>
                         <a:ext uri="{28A0092B-C50C-407E-A947-70E740481C1C}">
                           <a14:useLocalDpi xmlns:a14="http://schemas.microsoft.com/office/drawing/2010/main" val="0"/>
@@ -6491,7 +6586,7 @@
                     </pic:cNvPicPr>
                   </pic:nvPicPr>
                   <pic:blipFill>
-                    <a:blip r:embed="rId66">
+                    <a:blip r:embed="rId67">
                       <a:extLst>
                         <a:ext uri="{28A0092B-C50C-407E-A947-70E740481C1C}">
                           <a14:useLocalDpi xmlns:a14="http://schemas.microsoft.com/office/drawing/2010/main" val="0"/>
@@ -6602,7 +6697,7 @@
                     <pic:cNvPicPr/>
                   </pic:nvPicPr>
                   <pic:blipFill>
-                    <a:blip r:embed="rId67">
+                    <a:blip r:embed="rId68">
                       <a:extLst>
                         <a:ext uri="{28A0092B-C50C-407E-A947-70E740481C1C}">
                           <a14:useLocalDpi xmlns:a14="http://schemas.microsoft.com/office/drawing/2010/main" val="0"/>
@@ -6670,7 +6765,7 @@
                     <pic:cNvPicPr/>
                   </pic:nvPicPr>
                   <pic:blipFill>
-                    <a:blip r:embed="rId68">
+                    <a:blip r:embed="rId69">
                       <a:extLst>
                         <a:ext uri="{28A0092B-C50C-407E-A947-70E740481C1C}">
                           <a14:useLocalDpi xmlns:a14="http://schemas.microsoft.com/office/drawing/2010/main" val="0"/>
@@ -6737,7 +6832,7 @@
                     </pic:cNvPicPr>
                   </pic:nvPicPr>
                   <pic:blipFill rotWithShape="1">
-                    <a:blip r:embed="rId69" cstate="print">
+                    <a:blip r:embed="rId70" cstate="print">
                       <a:extLst>
                         <a:ext uri="{28A0092B-C50C-407E-A947-70E740481C1C}">
                           <a14:useLocalDpi xmlns:a14="http://schemas.microsoft.com/office/drawing/2010/main" val="0"/>
@@ -6826,7 +6921,7 @@
           <w:lang w:eastAsia="zh-CN"/>
         </w:rPr>
       </w:pPr>
-      <w:hyperlink r:id="rId70" w:history="1">
+      <w:hyperlink r:id="rId71" w:history="1">
         <w:r>
           <w:rPr>
             <w:rStyle w:val="Hyperlink"/>
@@ -6844,7 +6939,7 @@
           <w:u w:val="single"/>
         </w:rPr>
       </w:pPr>
-      <w:hyperlink r:id="rId71" w:history="1">
+      <w:hyperlink r:id="rId72" w:history="1">
         <w:r>
           <w:rPr>
             <w:rStyle w:val="Hyperlink"/>
@@ -6860,7 +6955,7 @@
           <w:bCs/>
         </w:rPr>
       </w:pPr>
-      <w:hyperlink r:id="rId72" w:history="1">
+      <w:hyperlink r:id="rId73" w:history="1">
         <w:r>
           <w:rPr>
             <w:rStyle w:val="Hyperlink"/>
@@ -6876,7 +6971,7 @@
           <w:bCs/>
         </w:rPr>
       </w:pPr>
-      <w:hyperlink r:id="rId73" w:history="1">
+      <w:hyperlink r:id="rId74" w:history="1">
         <w:r>
           <w:rPr>
             <w:rStyle w:val="Hyperlink"/>
@@ -6888,7 +6983,7 @@
       </w:hyperlink>
     </w:p>
     <w:p>
-      <w:hyperlink r:id="rId74" w:anchor=":~:text=What%20Is%20the%20Levenshtein%20Distance,to%20transform%20x%20into%20y" w:history="1">
+      <w:hyperlink r:id="rId75" w:anchor=":~:text=What%20Is%20the%20Levenshtein%20Distance,to%20transform%20x%20into%20y" w:history="1">
         <w:r>
           <w:rPr>
             <w:rStyle w:val="Hyperlink"/>
@@ -6934,36 +7029,72 @@
         <w:rPr>
           <w:b/>
           <w:bCs/>
-          <w:highlight w:val="green"/>
-        </w:rPr>
-      </w:pPr>
-    </w:p>
-    <w:p>
-      <w:pPr>
+        </w:rPr>
+      </w:pPr>
+      <w:r>
         <w:rPr>
           <w:b/>
           <w:bCs/>
-          <w:highlight w:val="green"/>
-        </w:rPr>
-      </w:pPr>
-    </w:p>
-    <w:p>
-      <w:pPr>
-        <w:rPr>
-          <w:highlight w:val="lightGray"/>
-        </w:rPr>
-      </w:pPr>
-      <w:r>
-        <w:rPr>
-          <w:b/>
-          <w:bCs/>
-          <w:noProof/>
-        </w:rPr>
+        </w:rPr>
+        <w:lastRenderedPageBreak/>
+        <w:t>Android</w:t>
+      </w:r>
+    </w:p>
+    <w:p>
+      <w:pPr>
+        <w:rPr>
+          <w:u w:val="single"/>
+        </w:rPr>
+      </w:pPr>
+      <w:r>
+        <w:rPr>
+          <w:u w:val="single"/>
+        </w:rPr>
+        <w:t>WebView</w:t>
+      </w:r>
+    </w:p>
+    <w:p>
+      <w:pPr>
+        <w:spacing w:line="240" w:lineRule="auto"/>
+      </w:pPr>
+      <w:r>
+        <w:rPr>
+          <w:i/>
+          <w:iCs/>
+        </w:rPr>
+        <w:t>WebView</w:t>
+      </w:r>
+      <w:r>
+        <w:t xml:space="preserve"> (also called embedded browser control)</w:t>
+      </w:r>
+      <w:r>
+        <w:t xml:space="preserve"> is like an embedded</w:t>
+      </w:r>
+      <w:r>
+        <w:t xml:space="preserve"> web browser</w:t>
+      </w:r>
+      <w:r>
+        <w:t xml:space="preserve"> </w:t>
+      </w:r>
+      <w:r>
+        <w:t>in a native app to display web content.</w:t>
+      </w:r>
+    </w:p>
+    <w:p>
+      <w:r>
         <w:drawing>
-          <wp:inline distT="0" distB="0" distL="0" distR="0" wp14:anchorId="280329E7" wp14:editId="1C6B4DA0">
-            <wp:extent cx="5219700" cy="3543300"/>
+          <wp:anchor distT="0" distB="0" distL="114300" distR="114300" simplePos="0" relativeHeight="251664896" behindDoc="0" locked="0" layoutInCell="1" allowOverlap="1" wp14:anchorId="6FA40276" wp14:editId="01FF4CE7">
+            <wp:simplePos x="0" y="0"/>
+            <wp:positionH relativeFrom="column">
+              <wp:posOffset>838200</wp:posOffset>
+            </wp:positionH>
+            <wp:positionV relativeFrom="paragraph">
+              <wp:posOffset>9525</wp:posOffset>
+            </wp:positionV>
+            <wp:extent cx="3286125" cy="1410916"/>
             <wp:effectExtent l="0" t="0" r="0" b="0"/>
-            <wp:docPr id="10" name="Picture 10"/>
+            <wp:wrapNone/>
+            <wp:docPr id="838657524" name="Picture 1"/>
             <wp:cNvGraphicFramePr>
               <a:graphicFrameLocks xmlns:a="http://schemas.openxmlformats.org/drawingml/2006/main" noChangeAspect="1"/>
             </wp:cNvGraphicFramePr>
@@ -6971,13 +7102,157 @@
               <a:graphicData uri="http://schemas.openxmlformats.org/drawingml/2006/picture">
                 <pic:pic xmlns:pic="http://schemas.openxmlformats.org/drawingml/2006/picture">
                   <pic:nvPicPr>
-                    <pic:cNvPr id="0" name="Picture 1"/>
+                    <pic:cNvPr id="838657524" name=""/>
+                    <pic:cNvPicPr/>
+                  </pic:nvPicPr>
+                  <pic:blipFill>
+                    <a:blip r:embed="rId76">
+                      <a:extLst>
+                        <a:ext uri="{28A0092B-C50C-407E-A947-70E740481C1C}">
+                          <a14:useLocalDpi xmlns:a14="http://schemas.microsoft.com/office/drawing/2010/main" val="0"/>
+                        </a:ext>
+                      </a:extLst>
+                    </a:blip>
+                    <a:stretch>
+                      <a:fillRect/>
+                    </a:stretch>
+                  </pic:blipFill>
+                  <pic:spPr>
+                    <a:xfrm>
+                      <a:off x="0" y="0"/>
+                      <a:ext cx="3286125" cy="1410916"/>
+                    </a:xfrm>
+                    <a:prstGeom prst="rect">
+                      <a:avLst/>
+                    </a:prstGeom>
+                  </pic:spPr>
+                </pic:pic>
+              </a:graphicData>
+            </a:graphic>
+            <wp14:sizeRelH relativeFrom="margin">
+              <wp14:pctWidth>0</wp14:pctWidth>
+            </wp14:sizeRelH>
+            <wp14:sizeRelV relativeFrom="margin">
+              <wp14:pctHeight>0</wp14:pctHeight>
+            </wp14:sizeRelV>
+          </wp:anchor>
+        </w:drawing>
+      </w:r>
+    </w:p>
+    <w:p/>
+    <w:p/>
+    <w:p/>
+    <w:p>
+      <w:pPr>
+        <w:spacing w:line="240" w:lineRule="auto"/>
+        <w:rPr>
+          <w:u w:val="single"/>
+        </w:rPr>
+      </w:pPr>
+      <w:r>
+        <w:rPr>
+          <w:u w:val="single"/>
+        </w:rPr>
+        <w:t xml:space="preserve">Implementing the mobile App by means of mobile Web App + Android </w:t>
+      </w:r>
+      <w:r>
+        <w:rPr>
+          <w:i/>
+          <w:iCs/>
+          <w:u w:val="single"/>
+        </w:rPr>
+        <w:t>WebView</w:t>
+      </w:r>
+      <w:r>
+        <w:rPr>
+          <w:u w:val="single"/>
+        </w:rPr>
+        <w:t>, the development process is more agile compared with traditional native App development. Also, we are able to extend our Web App so that it can be more powerful, for example, access Android API.</w:t>
+      </w:r>
+    </w:p>
+    <w:p>
+      <w:pPr>
+        <w:spacing w:line="240" w:lineRule="auto"/>
+        <w:rPr>
+          <w:rFonts w:eastAsiaTheme="minorEastAsia"/>
+          <w:u w:val="single"/>
+          <w:lang w:eastAsia="zh-CN"/>
+        </w:rPr>
+      </w:pPr>
+    </w:p>
+    <w:p>
+      <w:pPr>
+        <w:rPr>
+          <w:u w:val="single"/>
+        </w:rPr>
+      </w:pPr>
+      <w:r>
+        <w:rPr>
+          <w:u w:val="single"/>
+        </w:rPr>
+        <w:t>Image Upload</w:t>
+      </w:r>
+    </w:p>
+    <w:p>
+      <w:pPr>
+        <w:spacing w:line="240" w:lineRule="auto"/>
+      </w:pPr>
+      <w:r>
+        <w:t xml:space="preserve">Because Android </w:t>
+      </w:r>
+      <w:r>
+        <w:rPr>
+          <w:i/>
+          <w:iCs/>
+        </w:rPr>
+        <w:t>WebView</w:t>
+      </w:r>
+      <w:r>
+        <w:t xml:space="preserve"> doesn’t support some features that a fully-developed browser has. File upload function is unavailable directly using </w:t>
+      </w:r>
+      <w:r>
+        <w:rPr>
+          <w:i/>
+          <w:iCs/>
+        </w:rPr>
+        <w:t xml:space="preserve">&lt;input&gt; </w:t>
+      </w:r>
+      <w:r>
+        <w:t>tag in HTML. As showed in Figure 1, the user is able to upload file by using a web browser, but it didn’t work in our App using WebView.</w:t>
+      </w:r>
+    </w:p>
+    <w:p>
+      <w:r>
+        <w:rPr>
+          <w:noProof/>
+        </w:rPr>
+        <w:drawing>
+          <wp:anchor distT="0" distB="0" distL="114300" distR="114300" simplePos="0" relativeHeight="251666944" behindDoc="0" locked="0" layoutInCell="1" allowOverlap="1" wp14:anchorId="3A35D9EA" wp14:editId="3EF5AEFE">
+            <wp:simplePos x="0" y="0"/>
+            <wp:positionH relativeFrom="column">
+              <wp:posOffset>1924050</wp:posOffset>
+            </wp:positionH>
+            <wp:positionV relativeFrom="paragraph">
+              <wp:posOffset>104140</wp:posOffset>
+            </wp:positionV>
+            <wp:extent cx="1419225" cy="3121784"/>
+            <wp:effectExtent l="0" t="0" r="0" b="0"/>
+            <wp:wrapNone/>
+            <wp:docPr id="208801640" name="Picture 2"/>
+            <wp:cNvGraphicFramePr>
+              <a:graphicFrameLocks xmlns:a="http://schemas.openxmlformats.org/drawingml/2006/main" noChangeAspect="1"/>
+            </wp:cNvGraphicFramePr>
+            <a:graphic xmlns:a="http://schemas.openxmlformats.org/drawingml/2006/main">
+              <a:graphicData uri="http://schemas.openxmlformats.org/drawingml/2006/picture">
+                <pic:pic xmlns:pic="http://schemas.openxmlformats.org/drawingml/2006/picture">
+                  <pic:nvPicPr>
+                    <pic:cNvPr id="0" name="Picture 2"/>
                     <pic:cNvPicPr>
                       <a:picLocks noChangeAspect="1" noChangeArrowheads="1"/>
                     </pic:cNvPicPr>
                   </pic:nvPicPr>
                   <pic:blipFill>
-                    <a:blip r:embed="rId75">
+                    <a:blip r:embed="rId77" cstate="print">
                       <a:extLst>
                         <a:ext uri="{28A0092B-C50C-407E-A947-70E740481C1C}">
                           <a14:useLocalDpi xmlns:a14="http://schemas.microsoft.com/office/drawing/2010/main" val="0"/>
@@ -6992,7 +7267,7 @@
                   <pic:spPr bwMode="auto">
                     <a:xfrm>
                       <a:off x="0" y="0"/>
-                      <a:ext cx="5219700" cy="3543300"/>
+                      <a:ext cx="1419225" cy="3121784"/>
                     </a:xfrm>
                     <a:prstGeom prst="rect">
                       <a:avLst/>
@@ -7005,12 +7280,241 @@
                 </pic:pic>
               </a:graphicData>
             </a:graphic>
+            <wp14:sizeRelH relativeFrom="margin">
+              <wp14:pctWidth>0</wp14:pctWidth>
+            </wp14:sizeRelH>
+            <wp14:sizeRelV relativeFrom="margin">
+              <wp14:pctHeight>0</wp14:pctHeight>
+            </wp14:sizeRelV>
+          </wp:anchor>
+        </w:drawing>
+      </w:r>
+    </w:p>
+    <w:p/>
+    <w:p/>
+    <w:p/>
+    <w:p/>
+    <w:p/>
+    <w:p>
+      <w:pPr>
+        <w:spacing w:line="240" w:lineRule="auto"/>
+      </w:pPr>
+    </w:p>
+    <w:p>
+      <w:pPr>
+        <w:spacing w:line="240" w:lineRule="auto"/>
+      </w:pPr>
+    </w:p>
+    <w:p>
+      <w:pPr>
+        <w:spacing w:line="240" w:lineRule="auto"/>
+      </w:pPr>
+      <w:r>
+        <w:lastRenderedPageBreak/>
+        <w:t>To fix the issue, Android File Chooser function is involved. When the user tabs on the button, the system will automatically open the file chooser on the user’s Android phone so that they can choose an image from the system file explorer.</w:t>
+      </w:r>
+    </w:p>
+    <w:p>
+      <w:r>
+        <w:drawing>
+          <wp:inline distT="0" distB="0" distL="0" distR="0" wp14:anchorId="72470D9A" wp14:editId="2AE1CA27">
+            <wp:extent cx="5274310" cy="1173480"/>
+            <wp:effectExtent l="0" t="0" r="0" b="0"/>
+            <wp:docPr id="817014292" name="Picture 1"/>
+            <wp:cNvGraphicFramePr>
+              <a:graphicFrameLocks xmlns:a="http://schemas.openxmlformats.org/drawingml/2006/main" noChangeAspect="1"/>
+            </wp:cNvGraphicFramePr>
+            <a:graphic xmlns:a="http://schemas.openxmlformats.org/drawingml/2006/main">
+              <a:graphicData uri="http://schemas.openxmlformats.org/drawingml/2006/picture">
+                <pic:pic xmlns:pic="http://schemas.openxmlformats.org/drawingml/2006/picture">
+                  <pic:nvPicPr>
+                    <pic:cNvPr id="817014292" name=""/>
+                    <pic:cNvPicPr/>
+                  </pic:nvPicPr>
+                  <pic:blipFill>
+                    <a:blip r:embed="rId78"/>
+                    <a:stretch>
+                      <a:fillRect/>
+                    </a:stretch>
+                  </pic:blipFill>
+                  <pic:spPr>
+                    <a:xfrm>
+                      <a:off x="0" y="0"/>
+                      <a:ext cx="5274310" cy="1173480"/>
+                    </a:xfrm>
+                    <a:prstGeom prst="rect">
+                      <a:avLst/>
+                    </a:prstGeom>
+                  </pic:spPr>
+                </pic:pic>
+              </a:graphicData>
+            </a:graphic>
           </wp:inline>
         </w:drawing>
       </w:r>
     </w:p>
+    <w:p>
+      <w:pPr>
+        <w:rPr>
+          <w:b/>
+          <w:bCs/>
+          <w:noProof/>
+        </w:rPr>
+      </w:pPr>
+      <w:r>
+        <w:rPr>
+          <w:b/>
+          <w:bCs/>
+          <w:noProof/>
+        </w:rPr>
+        <w:drawing>
+          <wp:anchor distT="0" distB="0" distL="114300" distR="114300" simplePos="0" relativeHeight="251665920" behindDoc="0" locked="0" layoutInCell="1" allowOverlap="1" wp14:anchorId="331501BA" wp14:editId="47F001F4">
+            <wp:simplePos x="0" y="0"/>
+            <wp:positionH relativeFrom="column">
+              <wp:posOffset>1861705</wp:posOffset>
+            </wp:positionH>
+            <wp:positionV relativeFrom="paragraph">
+              <wp:posOffset>93518</wp:posOffset>
+            </wp:positionV>
+            <wp:extent cx="1550035" cy="2243138"/>
+            <wp:effectExtent l="0" t="0" r="0" b="0"/>
+            <wp:wrapNone/>
+            <wp:docPr id="539490325" name="Picture 1"/>
+            <wp:cNvGraphicFramePr>
+              <a:graphicFrameLocks xmlns:a="http://schemas.openxmlformats.org/drawingml/2006/main" noChangeAspect="1"/>
+            </wp:cNvGraphicFramePr>
+            <a:graphic xmlns:a="http://schemas.openxmlformats.org/drawingml/2006/main">
+              <a:graphicData uri="http://schemas.openxmlformats.org/drawingml/2006/picture">
+                <pic:pic xmlns:pic="http://schemas.openxmlformats.org/drawingml/2006/picture">
+                  <pic:nvPicPr>
+                    <pic:cNvPr id="0" name="Picture 1"/>
+                    <pic:cNvPicPr>
+                      <a:picLocks noChangeAspect="1" noChangeArrowheads="1"/>
+                    </pic:cNvPicPr>
+                  </pic:nvPicPr>
+                  <pic:blipFill rotWithShape="1">
+                    <a:blip r:embed="rId79" cstate="print">
+                      <a:extLst>
+                        <a:ext uri="{28A0092B-C50C-407E-A947-70E740481C1C}">
+                          <a14:useLocalDpi xmlns:a14="http://schemas.microsoft.com/office/drawing/2010/main" val="0"/>
+                        </a:ext>
+                      </a:extLst>
+                    </a:blip>
+                    <a:srcRect r="-559" b="33848"/>
+                    <a:stretch/>
+                  </pic:blipFill>
+                  <pic:spPr bwMode="auto">
+                    <a:xfrm>
+                      <a:off x="0" y="0"/>
+                      <a:ext cx="1550035" cy="2243138"/>
+                    </a:xfrm>
+                    <a:prstGeom prst="rect">
+                      <a:avLst/>
+                    </a:prstGeom>
+                    <a:noFill/>
+                    <a:ln>
+                      <a:noFill/>
+                    </a:ln>
+                    <a:extLst>
+                      <a:ext uri="{53640926-AAD7-44D8-BBD7-CCE9431645EC}">
+                        <a14:shadowObscured xmlns:a14="http://schemas.microsoft.com/office/drawing/2010/main"/>
+                      </a:ext>
+                    </a:extLst>
+                  </pic:spPr>
+                </pic:pic>
+              </a:graphicData>
+            </a:graphic>
+            <wp14:sizeRelH relativeFrom="margin">
+              <wp14:pctWidth>0</wp14:pctWidth>
+            </wp14:sizeRelH>
+            <wp14:sizeRelV relativeFrom="margin">
+              <wp14:pctHeight>0</wp14:pctHeight>
+            </wp14:sizeRelV>
+          </wp:anchor>
+        </w:drawing>
+      </w:r>
+    </w:p>
+    <w:p>
+      <w:pPr>
+        <w:rPr>
+          <w:b/>
+          <w:bCs/>
+          <w:highlight w:val="green"/>
+        </w:rPr>
+      </w:pPr>
+    </w:p>
+    <w:p>
+      <w:pPr>
+        <w:rPr>
+          <w:b/>
+          <w:bCs/>
+          <w:highlight w:val="green"/>
+        </w:rPr>
+      </w:pPr>
+    </w:p>
+    <w:p>
+      <w:pPr>
+        <w:rPr>
+          <w:b/>
+          <w:bCs/>
+          <w:highlight w:val="green"/>
+        </w:rPr>
+      </w:pPr>
+    </w:p>
+    <w:p>
+      <w:pPr>
+        <w:rPr>
+          <w:b/>
+          <w:bCs/>
+          <w:highlight w:val="green"/>
+        </w:rPr>
+      </w:pPr>
+    </w:p>
+    <w:p>
+      <w:pPr>
+        <w:rPr>
+          <w:b/>
+          <w:bCs/>
+          <w:highlight w:val="green"/>
+        </w:rPr>
+      </w:pPr>
+    </w:p>
+    <w:p>
+      <w:pPr>
+        <w:rPr>
+          <w:b/>
+          <w:bCs/>
+          <w:highlight w:val="green"/>
+        </w:rPr>
+      </w:pPr>
+    </w:p>
+    <w:p>
+      <w:pPr>
+        <w:rPr>
+          <w:b/>
+          <w:bCs/>
+          <w:highlight w:val="green"/>
+        </w:rPr>
+      </w:pPr>
+    </w:p>
+    <w:p>
+      <w:pPr>
+        <w:rPr>
+          <w:b/>
+          <w:bCs/>
+          <w:highlight w:val="green"/>
+        </w:rPr>
+      </w:pPr>
+    </w:p>
+    <w:p>
+      <w:pPr>
+        <w:rPr>
+          <w:highlight w:val="lightGray"/>
+        </w:rPr>
+      </w:pPr>
+    </w:p>
     <w:sectPr>
-      <w:footerReference w:type="default" r:id="rId76"/>
+      <w:footerReference w:type="default" r:id="rId80"/>
       <w:pgSz w:w="11906" w:h="16838"/>
       <w:pgMar w:top="1440" w:right="1800" w:bottom="1440" w:left="1800" w:header="851" w:footer="992" w:gutter="0"/>
       <w:cols w:space="425"/>

</xml_diff>